<commit_message>
File names and titles/footers in texts changed to reflect concurrency with 1.1 release of other documentation for IMKL 2015
</commit_message>
<xml_diff>
--- a/5. visualisatie/IMKL2015-Handreiking-visualisatie_1.1RC1.docx
+++ b/5. visualisatie/IMKL2015-Handreiking-visualisatie_1.1RC1.docx
@@ -292,7 +292,19 @@
       </w:pPr>
       <w:r>
         <w:rPr/>
-        <w:t>Visualisatie 1.0 RC3</w:t>
+        <w:t>Visualisatie 1.</w:t>
+      </w:r>
+      <w:r>
+        <w:rPr/>
+        <w:t>1</w:t>
+      </w:r>
+      <w:r>
+        <w:rPr/>
+        <w:t xml:space="preserve"> RC</w:t>
+      </w:r>
+      <w:r>
+        <w:rPr/>
+        <w:t>1</w:t>
       </w:r>
     </w:p>
     <w:p>
@@ -322,7 +334,16 @@
           <w:szCs w:val="20"/>
           <w:lang w:bidi="zxx"/>
         </w:rPr>
-        <w:t>Mei 2015</w:t>
+        <w:t>Mei 201</w:t>
+      </w:r>
+      <w:r>
+        <w:rPr>
+          <w:rFonts w:eastAsia="Lucida Sans Unicode" w:cs="Tahoma"/>
+          <w:sz w:val="24"/>
+          <w:szCs w:val="20"/>
+          <w:lang w:bidi="zxx"/>
+        </w:rPr>
+        <w:t>6</w:t>
       </w:r>
     </w:p>
     <w:p>
@@ -353,7 +374,7 @@
     <w:tbl>
       <w:tblPr>
         <w:jc w:val="left"/>
-        <w:tblInd w:w="-51" w:type="dxa"/>
+        <w:tblInd w:w="-53" w:type="dxa"/>
         <w:tblBorders>
           <w:top w:val="single" w:sz="2" w:space="0" w:color="000001"/>
           <w:left w:val="single" w:sz="2" w:space="0" w:color="000001"/>
@@ -370,7 +391,7 @@
         </w:tblCellMar>
       </w:tblPr>
       <w:tblGrid>
-        <w:gridCol w:w="2506"/>
+        <w:gridCol w:w="2505"/>
         <w:gridCol w:w="7118"/>
       </w:tblGrid>
       <w:tr>
@@ -379,7 +400,7 @@
         </w:trPr>
         <w:tc>
           <w:tcPr>
-            <w:tcW w:w="2506" w:type="dxa"/>
+            <w:tcW w:w="2505" w:type="dxa"/>
             <w:tcBorders>
               <w:top w:val="single" w:sz="2" w:space="0" w:color="000001"/>
               <w:left w:val="single" w:sz="2" w:space="0" w:color="000001"/>
@@ -451,7 +472,7 @@
         </w:trPr>
         <w:tc>
           <w:tcPr>
-            <w:tcW w:w="2506" w:type="dxa"/>
+            <w:tcW w:w="2505" w:type="dxa"/>
             <w:tcBorders>
               <w:top w:val="nil"/>
               <w:left w:val="single" w:sz="2" w:space="0" w:color="000001"/>
@@ -550,7 +571,7 @@
         </w:trPr>
         <w:tc>
           <w:tcPr>
-            <w:tcW w:w="2506" w:type="dxa"/>
+            <w:tcW w:w="2505" w:type="dxa"/>
             <w:tcBorders>
               <w:top w:val="nil"/>
               <w:left w:val="single" w:sz="2" w:space="0" w:color="000001"/>
@@ -649,7 +670,7 @@
         </w:trPr>
         <w:tc>
           <w:tcPr>
-            <w:tcW w:w="2506" w:type="dxa"/>
+            <w:tcW w:w="2505" w:type="dxa"/>
             <w:tcBorders>
               <w:top w:val="nil"/>
               <w:left w:val="single" w:sz="2" w:space="0" w:color="000001"/>
@@ -2985,9 +3006,9 @@
         </w:numPr>
         <w:rPr/>
       </w:pPr>
-      <w:bookmarkStart w:id="0" w:name="__RefHeading__2_967113532"/>
+      <w:bookmarkStart w:id="0" w:name="__RefHeading__1525_1708699360"/>
       <w:bookmarkStart w:id="1" w:name="__RefHeading__20_867372361"/>
-      <w:bookmarkStart w:id="2" w:name="__RefHeading__1525_1708699360"/>
+      <w:bookmarkStart w:id="2" w:name="__RefHeading__2_967113532"/>
       <w:bookmarkEnd w:id="0"/>
       <w:bookmarkEnd w:id="1"/>
       <w:bookmarkEnd w:id="2"/>
@@ -3039,8 +3060,8 @@
         <w:spacing w:before="240" w:after="120"/>
         <w:rPr/>
       </w:pPr>
-      <w:bookmarkStart w:id="4" w:name="_Toc343772519"/>
-      <w:bookmarkStart w:id="5" w:name="__RefHeading__2349_533595418"/>
+      <w:bookmarkStart w:id="4" w:name="__RefHeading__2349_533595418"/>
+      <w:bookmarkStart w:id="5" w:name="_Toc343772519"/>
       <w:bookmarkEnd w:id="4"/>
       <w:bookmarkEnd w:id="5"/>
       <w:r>
@@ -3509,10 +3530,10 @@
         </w:tblCellMar>
       </w:tblPr>
       <w:tblGrid>
-        <w:gridCol w:w="1778"/>
+        <w:gridCol w:w="1777"/>
         <w:gridCol w:w="2423"/>
-        <w:gridCol w:w="1974"/>
-        <w:gridCol w:w="2960"/>
+        <w:gridCol w:w="1973"/>
+        <w:gridCol w:w="2961"/>
       </w:tblGrid>
       <w:tr>
         <w:trPr>
@@ -3522,7 +3543,7 @@
         </w:trPr>
         <w:tc>
           <w:tcPr>
-            <w:tcW w:w="1778" w:type="dxa"/>
+            <w:tcW w:w="1777" w:type="dxa"/>
             <w:tcBorders>
               <w:top w:val="single" w:sz="2" w:space="0" w:color="000001"/>
               <w:left w:val="single" w:sz="2" w:space="0" w:color="000001"/>
@@ -3618,7 +3639,7 @@
         </w:tc>
         <w:tc>
           <w:tcPr>
-            <w:tcW w:w="1974" w:type="dxa"/>
+            <w:tcW w:w="1973" w:type="dxa"/>
             <w:tcBorders>
               <w:top w:val="single" w:sz="2" w:space="0" w:color="000001"/>
               <w:left w:val="single" w:sz="2" w:space="0" w:color="000001"/>
@@ -3666,7 +3687,7 @@
         </w:tc>
         <w:tc>
           <w:tcPr>
-            <w:tcW w:w="2960" w:type="dxa"/>
+            <w:tcW w:w="2961" w:type="dxa"/>
             <w:tcBorders>
               <w:top w:val="single" w:sz="2" w:space="0" w:color="000001"/>
               <w:left w:val="single" w:sz="2" w:space="0" w:color="000001"/>
@@ -3720,7 +3741,7 @@
         </w:trPr>
         <w:tc>
           <w:tcPr>
-            <w:tcW w:w="1778" w:type="dxa"/>
+            <w:tcW w:w="1777" w:type="dxa"/>
             <w:tcBorders>
               <w:top w:val="nil"/>
               <w:left w:val="nil"/>
@@ -3786,7 +3807,7 @@
         </w:tc>
         <w:tc>
           <w:tcPr>
-            <w:tcW w:w="1974" w:type="dxa"/>
+            <w:tcW w:w="1973" w:type="dxa"/>
             <w:tcBorders>
               <w:top w:val="nil"/>
               <w:left w:val="nil"/>
@@ -3817,7 +3838,7 @@
         </w:tc>
         <w:tc>
           <w:tcPr>
-            <w:tcW w:w="2960" w:type="dxa"/>
+            <w:tcW w:w="2961" w:type="dxa"/>
             <w:tcBorders>
               <w:top w:val="nil"/>
               <w:left w:val="nil"/>
@@ -3855,7 +3876,7 @@
         </w:trPr>
         <w:tc>
           <w:tcPr>
-            <w:tcW w:w="1778" w:type="dxa"/>
+            <w:tcW w:w="1777" w:type="dxa"/>
             <w:tcBorders>
               <w:top w:val="nil"/>
               <w:left w:val="nil"/>
@@ -3923,7 +3944,7 @@
         </w:tc>
         <w:tc>
           <w:tcPr>
-            <w:tcW w:w="1974" w:type="dxa"/>
+            <w:tcW w:w="1973" w:type="dxa"/>
             <w:tcBorders>
               <w:top w:val="nil"/>
               <w:left w:val="nil"/>
@@ -3955,7 +3976,7 @@
         </w:tc>
         <w:tc>
           <w:tcPr>
-            <w:tcW w:w="2960" w:type="dxa"/>
+            <w:tcW w:w="2961" w:type="dxa"/>
             <w:tcBorders>
               <w:top w:val="nil"/>
               <w:left w:val="nil"/>
@@ -3992,7 +4013,7 @@
         </w:trPr>
         <w:tc>
           <w:tcPr>
-            <w:tcW w:w="1778" w:type="dxa"/>
+            <w:tcW w:w="1777" w:type="dxa"/>
             <w:tcBorders>
               <w:top w:val="nil"/>
               <w:left w:val="nil"/>
@@ -4058,7 +4079,7 @@
         </w:tc>
         <w:tc>
           <w:tcPr>
-            <w:tcW w:w="1974" w:type="dxa"/>
+            <w:tcW w:w="1973" w:type="dxa"/>
             <w:tcBorders>
               <w:top w:val="nil"/>
               <w:left w:val="nil"/>
@@ -4089,7 +4110,7 @@
         </w:tc>
         <w:tc>
           <w:tcPr>
-            <w:tcW w:w="2960" w:type="dxa"/>
+            <w:tcW w:w="2961" w:type="dxa"/>
             <w:tcBorders>
               <w:top w:val="nil"/>
               <w:left w:val="nil"/>
@@ -4127,7 +4148,7 @@
         </w:trPr>
         <w:tc>
           <w:tcPr>
-            <w:tcW w:w="1778" w:type="dxa"/>
+            <w:tcW w:w="1777" w:type="dxa"/>
             <w:tcBorders>
               <w:top w:val="nil"/>
               <w:left w:val="nil"/>
@@ -4195,7 +4216,7 @@
         </w:tc>
         <w:tc>
           <w:tcPr>
-            <w:tcW w:w="1974" w:type="dxa"/>
+            <w:tcW w:w="1973" w:type="dxa"/>
             <w:tcBorders>
               <w:top w:val="nil"/>
               <w:left w:val="nil"/>
@@ -4227,7 +4248,7 @@
         </w:tc>
         <w:tc>
           <w:tcPr>
-            <w:tcW w:w="2960" w:type="dxa"/>
+            <w:tcW w:w="2961" w:type="dxa"/>
             <w:tcBorders>
               <w:top w:val="nil"/>
               <w:left w:val="nil"/>
@@ -4264,7 +4285,7 @@
         </w:trPr>
         <w:tc>
           <w:tcPr>
-            <w:tcW w:w="1778" w:type="dxa"/>
+            <w:tcW w:w="1777" w:type="dxa"/>
             <w:tcBorders>
               <w:top w:val="nil"/>
               <w:left w:val="nil"/>
@@ -4330,7 +4351,7 @@
         </w:tc>
         <w:tc>
           <w:tcPr>
-            <w:tcW w:w="1974" w:type="dxa"/>
+            <w:tcW w:w="1973" w:type="dxa"/>
             <w:tcBorders>
               <w:top w:val="nil"/>
               <w:left w:val="nil"/>
@@ -4361,7 +4382,7 @@
         </w:tc>
         <w:tc>
           <w:tcPr>
-            <w:tcW w:w="2960" w:type="dxa"/>
+            <w:tcW w:w="2961" w:type="dxa"/>
             <w:tcBorders>
               <w:top w:val="nil"/>
               <w:left w:val="nil"/>
@@ -4399,7 +4420,7 @@
         </w:trPr>
         <w:tc>
           <w:tcPr>
-            <w:tcW w:w="1778" w:type="dxa"/>
+            <w:tcW w:w="1777" w:type="dxa"/>
             <w:tcBorders>
               <w:top w:val="nil"/>
               <w:left w:val="nil"/>
@@ -4467,7 +4488,7 @@
         </w:tc>
         <w:tc>
           <w:tcPr>
-            <w:tcW w:w="1974" w:type="dxa"/>
+            <w:tcW w:w="1973" w:type="dxa"/>
             <w:tcBorders>
               <w:top w:val="nil"/>
               <w:left w:val="nil"/>
@@ -4499,7 +4520,7 @@
         </w:tc>
         <w:tc>
           <w:tcPr>
-            <w:tcW w:w="2960" w:type="dxa"/>
+            <w:tcW w:w="2961" w:type="dxa"/>
             <w:tcBorders>
               <w:top w:val="nil"/>
               <w:left w:val="nil"/>
@@ -4536,7 +4557,7 @@
         </w:trPr>
         <w:tc>
           <w:tcPr>
-            <w:tcW w:w="1778" w:type="dxa"/>
+            <w:tcW w:w="1777" w:type="dxa"/>
             <w:tcBorders>
               <w:top w:val="nil"/>
               <w:left w:val="nil"/>
@@ -4602,7 +4623,7 @@
         </w:tc>
         <w:tc>
           <w:tcPr>
-            <w:tcW w:w="1974" w:type="dxa"/>
+            <w:tcW w:w="1973" w:type="dxa"/>
             <w:tcBorders>
               <w:top w:val="nil"/>
               <w:left w:val="nil"/>
@@ -4633,7 +4654,7 @@
         </w:tc>
         <w:tc>
           <w:tcPr>
-            <w:tcW w:w="2960" w:type="dxa"/>
+            <w:tcW w:w="2961" w:type="dxa"/>
             <w:tcBorders>
               <w:top w:val="nil"/>
               <w:left w:val="nil"/>
@@ -4671,7 +4692,7 @@
         </w:trPr>
         <w:tc>
           <w:tcPr>
-            <w:tcW w:w="1778" w:type="dxa"/>
+            <w:tcW w:w="1777" w:type="dxa"/>
             <w:tcBorders>
               <w:top w:val="nil"/>
               <w:left w:val="nil"/>
@@ -4739,7 +4760,7 @@
         </w:tc>
         <w:tc>
           <w:tcPr>
-            <w:tcW w:w="1974" w:type="dxa"/>
+            <w:tcW w:w="1973" w:type="dxa"/>
             <w:tcBorders>
               <w:top w:val="nil"/>
               <w:left w:val="nil"/>
@@ -4771,7 +4792,7 @@
         </w:tc>
         <w:tc>
           <w:tcPr>
-            <w:tcW w:w="2960" w:type="dxa"/>
+            <w:tcW w:w="2961" w:type="dxa"/>
             <w:tcBorders>
               <w:top w:val="nil"/>
               <w:left w:val="nil"/>
@@ -4808,7 +4829,7 @@
         </w:trPr>
         <w:tc>
           <w:tcPr>
-            <w:tcW w:w="1778" w:type="dxa"/>
+            <w:tcW w:w="1777" w:type="dxa"/>
             <w:tcBorders>
               <w:top w:val="nil"/>
               <w:left w:val="nil"/>
@@ -4874,7 +4895,7 @@
         </w:tc>
         <w:tc>
           <w:tcPr>
-            <w:tcW w:w="1974" w:type="dxa"/>
+            <w:tcW w:w="1973" w:type="dxa"/>
             <w:tcBorders>
               <w:top w:val="nil"/>
               <w:left w:val="nil"/>
@@ -4905,7 +4926,7 @@
         </w:tc>
         <w:tc>
           <w:tcPr>
-            <w:tcW w:w="2960" w:type="dxa"/>
+            <w:tcW w:w="2961" w:type="dxa"/>
             <w:tcBorders>
               <w:top w:val="nil"/>
               <w:left w:val="nil"/>
@@ -4943,7 +4964,7 @@
         </w:trPr>
         <w:tc>
           <w:tcPr>
-            <w:tcW w:w="1778" w:type="dxa"/>
+            <w:tcW w:w="1777" w:type="dxa"/>
             <w:tcBorders>
               <w:top w:val="nil"/>
               <w:left w:val="nil"/>
@@ -5011,7 +5032,7 @@
         </w:tc>
         <w:tc>
           <w:tcPr>
-            <w:tcW w:w="1974" w:type="dxa"/>
+            <w:tcW w:w="1973" w:type="dxa"/>
             <w:tcBorders>
               <w:top w:val="nil"/>
               <w:left w:val="nil"/>
@@ -5043,7 +5064,7 @@
         </w:tc>
         <w:tc>
           <w:tcPr>
-            <w:tcW w:w="2960" w:type="dxa"/>
+            <w:tcW w:w="2961" w:type="dxa"/>
             <w:tcBorders>
               <w:top w:val="nil"/>
               <w:left w:val="nil"/>
@@ -5080,7 +5101,7 @@
         </w:trPr>
         <w:tc>
           <w:tcPr>
-            <w:tcW w:w="1778" w:type="dxa"/>
+            <w:tcW w:w="1777" w:type="dxa"/>
             <w:tcBorders>
               <w:top w:val="nil"/>
               <w:left w:val="nil"/>
@@ -5146,7 +5167,7 @@
         </w:tc>
         <w:tc>
           <w:tcPr>
-            <w:tcW w:w="1974" w:type="dxa"/>
+            <w:tcW w:w="1973" w:type="dxa"/>
             <w:tcBorders>
               <w:top w:val="nil"/>
               <w:left w:val="nil"/>
@@ -5177,7 +5198,7 @@
         </w:tc>
         <w:tc>
           <w:tcPr>
-            <w:tcW w:w="2960" w:type="dxa"/>
+            <w:tcW w:w="2961" w:type="dxa"/>
             <w:tcBorders>
               <w:top w:val="nil"/>
               <w:left w:val="nil"/>
@@ -5215,7 +5236,7 @@
         </w:trPr>
         <w:tc>
           <w:tcPr>
-            <w:tcW w:w="1778" w:type="dxa"/>
+            <w:tcW w:w="1777" w:type="dxa"/>
             <w:tcBorders>
               <w:top w:val="nil"/>
               <w:left w:val="nil"/>
@@ -5283,7 +5304,7 @@
         </w:tc>
         <w:tc>
           <w:tcPr>
-            <w:tcW w:w="1974" w:type="dxa"/>
+            <w:tcW w:w="1973" w:type="dxa"/>
             <w:tcBorders>
               <w:top w:val="nil"/>
               <w:left w:val="nil"/>
@@ -5315,7 +5336,7 @@
         </w:tc>
         <w:tc>
           <w:tcPr>
-            <w:tcW w:w="2960" w:type="dxa"/>
+            <w:tcW w:w="2961" w:type="dxa"/>
             <w:tcBorders>
               <w:top w:val="nil"/>
               <w:left w:val="nil"/>
@@ -5352,7 +5373,7 @@
         </w:trPr>
         <w:tc>
           <w:tcPr>
-            <w:tcW w:w="1778" w:type="dxa"/>
+            <w:tcW w:w="1777" w:type="dxa"/>
             <w:tcBorders>
               <w:top w:val="nil"/>
               <w:left w:val="nil"/>
@@ -5418,7 +5439,7 @@
         </w:tc>
         <w:tc>
           <w:tcPr>
-            <w:tcW w:w="1974" w:type="dxa"/>
+            <w:tcW w:w="1973" w:type="dxa"/>
             <w:tcBorders>
               <w:top w:val="nil"/>
               <w:left w:val="nil"/>
@@ -5449,7 +5470,7 @@
         </w:tc>
         <w:tc>
           <w:tcPr>
-            <w:tcW w:w="2960" w:type="dxa"/>
+            <w:tcW w:w="2961" w:type="dxa"/>
             <w:tcBorders>
               <w:top w:val="nil"/>
               <w:left w:val="nil"/>
@@ -5487,7 +5508,7 @@
         </w:trPr>
         <w:tc>
           <w:tcPr>
-            <w:tcW w:w="1778" w:type="dxa"/>
+            <w:tcW w:w="1777" w:type="dxa"/>
             <w:tcBorders>
               <w:top w:val="nil"/>
               <w:left w:val="nil"/>
@@ -5555,7 +5576,7 @@
         </w:tc>
         <w:tc>
           <w:tcPr>
-            <w:tcW w:w="1974" w:type="dxa"/>
+            <w:tcW w:w="1973" w:type="dxa"/>
             <w:tcBorders>
               <w:top w:val="nil"/>
               <w:left w:val="nil"/>
@@ -5587,7 +5608,7 @@
         </w:tc>
         <w:tc>
           <w:tcPr>
-            <w:tcW w:w="2960" w:type="dxa"/>
+            <w:tcW w:w="2961" w:type="dxa"/>
             <w:tcBorders>
               <w:top w:val="nil"/>
               <w:left w:val="nil"/>
@@ -5624,7 +5645,7 @@
         </w:trPr>
         <w:tc>
           <w:tcPr>
-            <w:tcW w:w="1778" w:type="dxa"/>
+            <w:tcW w:w="1777" w:type="dxa"/>
             <w:tcBorders>
               <w:top w:val="nil"/>
               <w:left w:val="nil"/>
@@ -5690,7 +5711,7 @@
         </w:tc>
         <w:tc>
           <w:tcPr>
-            <w:tcW w:w="1974" w:type="dxa"/>
+            <w:tcW w:w="1973" w:type="dxa"/>
             <w:tcBorders>
               <w:top w:val="nil"/>
               <w:left w:val="nil"/>
@@ -5721,7 +5742,7 @@
         </w:tc>
         <w:tc>
           <w:tcPr>
-            <w:tcW w:w="2960" w:type="dxa"/>
+            <w:tcW w:w="2961" w:type="dxa"/>
             <w:tcBorders>
               <w:top w:val="nil"/>
               <w:left w:val="nil"/>
@@ -5759,7 +5780,7 @@
         </w:trPr>
         <w:tc>
           <w:tcPr>
-            <w:tcW w:w="1778" w:type="dxa"/>
+            <w:tcW w:w="1777" w:type="dxa"/>
             <w:tcBorders>
               <w:top w:val="nil"/>
               <w:left w:val="nil"/>
@@ -5827,7 +5848,7 @@
         </w:tc>
         <w:tc>
           <w:tcPr>
-            <w:tcW w:w="1974" w:type="dxa"/>
+            <w:tcW w:w="1973" w:type="dxa"/>
             <w:tcBorders>
               <w:top w:val="nil"/>
               <w:left w:val="nil"/>
@@ -5859,7 +5880,7 @@
         </w:tc>
         <w:tc>
           <w:tcPr>
-            <w:tcW w:w="2960" w:type="dxa"/>
+            <w:tcW w:w="2961" w:type="dxa"/>
             <w:tcBorders>
               <w:top w:val="nil"/>
               <w:left w:val="nil"/>
@@ -5896,7 +5917,7 @@
         </w:trPr>
         <w:tc>
           <w:tcPr>
-            <w:tcW w:w="1778" w:type="dxa"/>
+            <w:tcW w:w="1777" w:type="dxa"/>
             <w:tcBorders>
               <w:top w:val="nil"/>
               <w:left w:val="nil"/>
@@ -5962,7 +5983,7 @@
         </w:tc>
         <w:tc>
           <w:tcPr>
-            <w:tcW w:w="1974" w:type="dxa"/>
+            <w:tcW w:w="1973" w:type="dxa"/>
             <w:tcBorders>
               <w:top w:val="nil"/>
               <w:left w:val="nil"/>
@@ -5993,7 +6014,7 @@
         </w:tc>
         <w:tc>
           <w:tcPr>
-            <w:tcW w:w="2960" w:type="dxa"/>
+            <w:tcW w:w="2961" w:type="dxa"/>
             <w:tcBorders>
               <w:top w:val="nil"/>
               <w:left w:val="nil"/>
@@ -6031,7 +6052,7 @@
         </w:trPr>
         <w:tc>
           <w:tcPr>
-            <w:tcW w:w="1778" w:type="dxa"/>
+            <w:tcW w:w="1777" w:type="dxa"/>
             <w:tcBorders>
               <w:top w:val="nil"/>
               <w:left w:val="nil"/>
@@ -6099,7 +6120,7 @@
         </w:tc>
         <w:tc>
           <w:tcPr>
-            <w:tcW w:w="1974" w:type="dxa"/>
+            <w:tcW w:w="1973" w:type="dxa"/>
             <w:tcBorders>
               <w:top w:val="nil"/>
               <w:left w:val="nil"/>
@@ -6131,7 +6152,7 @@
         </w:tc>
         <w:tc>
           <w:tcPr>
-            <w:tcW w:w="2960" w:type="dxa"/>
+            <w:tcW w:w="2961" w:type="dxa"/>
             <w:tcBorders>
               <w:top w:val="nil"/>
               <w:left w:val="nil"/>
@@ -6168,7 +6189,7 @@
         </w:trPr>
         <w:tc>
           <w:tcPr>
-            <w:tcW w:w="1778" w:type="dxa"/>
+            <w:tcW w:w="1777" w:type="dxa"/>
             <w:tcBorders>
               <w:top w:val="nil"/>
               <w:left w:val="nil"/>
@@ -6234,7 +6255,7 @@
         </w:tc>
         <w:tc>
           <w:tcPr>
-            <w:tcW w:w="1974" w:type="dxa"/>
+            <w:tcW w:w="1973" w:type="dxa"/>
             <w:tcBorders>
               <w:top w:val="nil"/>
               <w:left w:val="nil"/>
@@ -6265,7 +6286,7 @@
         </w:tc>
         <w:tc>
           <w:tcPr>
-            <w:tcW w:w="2960" w:type="dxa"/>
+            <w:tcW w:w="2961" w:type="dxa"/>
             <w:tcBorders>
               <w:top w:val="nil"/>
               <w:left w:val="nil"/>
@@ -6303,7 +6324,7 @@
         </w:trPr>
         <w:tc>
           <w:tcPr>
-            <w:tcW w:w="1778" w:type="dxa"/>
+            <w:tcW w:w="1777" w:type="dxa"/>
             <w:tcBorders>
               <w:top w:val="nil"/>
               <w:left w:val="nil"/>
@@ -6371,7 +6392,7 @@
         </w:tc>
         <w:tc>
           <w:tcPr>
-            <w:tcW w:w="1974" w:type="dxa"/>
+            <w:tcW w:w="1973" w:type="dxa"/>
             <w:tcBorders>
               <w:top w:val="nil"/>
               <w:left w:val="nil"/>
@@ -6403,7 +6424,7 @@
         </w:tc>
         <w:tc>
           <w:tcPr>
-            <w:tcW w:w="2960" w:type="dxa"/>
+            <w:tcW w:w="2961" w:type="dxa"/>
             <w:tcBorders>
               <w:top w:val="nil"/>
               <w:left w:val="nil"/>
@@ -6440,7 +6461,7 @@
         </w:trPr>
         <w:tc>
           <w:tcPr>
-            <w:tcW w:w="1778" w:type="dxa"/>
+            <w:tcW w:w="1777" w:type="dxa"/>
             <w:tcBorders>
               <w:top w:val="nil"/>
               <w:left w:val="nil"/>
@@ -6506,7 +6527,7 @@
         </w:tc>
         <w:tc>
           <w:tcPr>
-            <w:tcW w:w="1974" w:type="dxa"/>
+            <w:tcW w:w="1973" w:type="dxa"/>
             <w:tcBorders>
               <w:top w:val="nil"/>
               <w:left w:val="nil"/>
@@ -6537,7 +6558,7 @@
         </w:tc>
         <w:tc>
           <w:tcPr>
-            <w:tcW w:w="2960" w:type="dxa"/>
+            <w:tcW w:w="2961" w:type="dxa"/>
             <w:tcBorders>
               <w:top w:val="nil"/>
               <w:left w:val="nil"/>
@@ -6575,7 +6596,7 @@
         </w:trPr>
         <w:tc>
           <w:tcPr>
-            <w:tcW w:w="1778" w:type="dxa"/>
+            <w:tcW w:w="1777" w:type="dxa"/>
             <w:tcBorders>
               <w:top w:val="nil"/>
               <w:left w:val="nil"/>
@@ -6643,7 +6664,7 @@
         </w:tc>
         <w:tc>
           <w:tcPr>
-            <w:tcW w:w="1974" w:type="dxa"/>
+            <w:tcW w:w="1973" w:type="dxa"/>
             <w:tcBorders>
               <w:top w:val="nil"/>
               <w:left w:val="nil"/>
@@ -6675,7 +6696,7 @@
         </w:tc>
         <w:tc>
           <w:tcPr>
-            <w:tcW w:w="2960" w:type="dxa"/>
+            <w:tcW w:w="2961" w:type="dxa"/>
             <w:tcBorders>
               <w:top w:val="nil"/>
               <w:left w:val="nil"/>
@@ -6712,7 +6733,7 @@
         </w:trPr>
         <w:tc>
           <w:tcPr>
-            <w:tcW w:w="1778" w:type="dxa"/>
+            <w:tcW w:w="1777" w:type="dxa"/>
             <w:tcBorders>
               <w:top w:val="nil"/>
               <w:left w:val="nil"/>
@@ -6778,7 +6799,7 @@
         </w:tc>
         <w:tc>
           <w:tcPr>
-            <w:tcW w:w="1974" w:type="dxa"/>
+            <w:tcW w:w="1973" w:type="dxa"/>
             <w:tcBorders>
               <w:top w:val="nil"/>
               <w:left w:val="nil"/>
@@ -6809,7 +6830,7 @@
         </w:tc>
         <w:tc>
           <w:tcPr>
-            <w:tcW w:w="2960" w:type="dxa"/>
+            <w:tcW w:w="2961" w:type="dxa"/>
             <w:tcBorders>
               <w:top w:val="nil"/>
               <w:left w:val="nil"/>
@@ -6847,7 +6868,7 @@
         </w:trPr>
         <w:tc>
           <w:tcPr>
-            <w:tcW w:w="1778" w:type="dxa"/>
+            <w:tcW w:w="1777" w:type="dxa"/>
             <w:tcBorders>
               <w:top w:val="nil"/>
               <w:left w:val="nil"/>
@@ -6915,7 +6936,7 @@
         </w:tc>
         <w:tc>
           <w:tcPr>
-            <w:tcW w:w="1974" w:type="dxa"/>
+            <w:tcW w:w="1973" w:type="dxa"/>
             <w:tcBorders>
               <w:top w:val="nil"/>
               <w:left w:val="nil"/>
@@ -6947,7 +6968,7 @@
         </w:tc>
         <w:tc>
           <w:tcPr>
-            <w:tcW w:w="2960" w:type="dxa"/>
+            <w:tcW w:w="2961" w:type="dxa"/>
             <w:tcBorders>
               <w:top w:val="nil"/>
               <w:left w:val="nil"/>
@@ -6984,7 +7005,7 @@
         </w:trPr>
         <w:tc>
           <w:tcPr>
-            <w:tcW w:w="1778" w:type="dxa"/>
+            <w:tcW w:w="1777" w:type="dxa"/>
             <w:tcBorders>
               <w:top w:val="nil"/>
               <w:left w:val="nil"/>
@@ -7050,7 +7071,7 @@
         </w:tc>
         <w:tc>
           <w:tcPr>
-            <w:tcW w:w="1974" w:type="dxa"/>
+            <w:tcW w:w="1973" w:type="dxa"/>
             <w:tcBorders>
               <w:top w:val="nil"/>
               <w:left w:val="nil"/>
@@ -7081,7 +7102,7 @@
         </w:tc>
         <w:tc>
           <w:tcPr>
-            <w:tcW w:w="2960" w:type="dxa"/>
+            <w:tcW w:w="2961" w:type="dxa"/>
             <w:tcBorders>
               <w:top w:val="nil"/>
               <w:left w:val="nil"/>
@@ -7119,7 +7140,7 @@
         </w:trPr>
         <w:tc>
           <w:tcPr>
-            <w:tcW w:w="1778" w:type="dxa"/>
+            <w:tcW w:w="1777" w:type="dxa"/>
             <w:tcBorders>
               <w:top w:val="nil"/>
               <w:left w:val="nil"/>
@@ -7187,7 +7208,7 @@
         </w:tc>
         <w:tc>
           <w:tcPr>
-            <w:tcW w:w="1974" w:type="dxa"/>
+            <w:tcW w:w="1973" w:type="dxa"/>
             <w:tcBorders>
               <w:top w:val="nil"/>
               <w:left w:val="nil"/>
@@ -7219,7 +7240,7 @@
         </w:tc>
         <w:tc>
           <w:tcPr>
-            <w:tcW w:w="2960" w:type="dxa"/>
+            <w:tcW w:w="2961" w:type="dxa"/>
             <w:tcBorders>
               <w:top w:val="nil"/>
               <w:left w:val="nil"/>
@@ -7256,7 +7277,7 @@
         </w:trPr>
         <w:tc>
           <w:tcPr>
-            <w:tcW w:w="1778" w:type="dxa"/>
+            <w:tcW w:w="1777" w:type="dxa"/>
             <w:tcBorders>
               <w:top w:val="nil"/>
               <w:left w:val="nil"/>
@@ -7322,7 +7343,7 @@
         </w:tc>
         <w:tc>
           <w:tcPr>
-            <w:tcW w:w="1974" w:type="dxa"/>
+            <w:tcW w:w="1973" w:type="dxa"/>
             <w:tcBorders>
               <w:top w:val="nil"/>
               <w:left w:val="nil"/>
@@ -7353,7 +7374,7 @@
         </w:tc>
         <w:tc>
           <w:tcPr>
-            <w:tcW w:w="2960" w:type="dxa"/>
+            <w:tcW w:w="2961" w:type="dxa"/>
             <w:tcBorders>
               <w:top w:val="nil"/>
               <w:left w:val="nil"/>
@@ -7391,7 +7412,7 @@
         </w:trPr>
         <w:tc>
           <w:tcPr>
-            <w:tcW w:w="1778" w:type="dxa"/>
+            <w:tcW w:w="1777" w:type="dxa"/>
             <w:tcBorders>
               <w:top w:val="nil"/>
               <w:left w:val="nil"/>
@@ -7459,7 +7480,7 @@
         </w:tc>
         <w:tc>
           <w:tcPr>
-            <w:tcW w:w="1974" w:type="dxa"/>
+            <w:tcW w:w="1973" w:type="dxa"/>
             <w:tcBorders>
               <w:top w:val="nil"/>
               <w:left w:val="nil"/>
@@ -7491,7 +7512,7 @@
         </w:tc>
         <w:tc>
           <w:tcPr>
-            <w:tcW w:w="2960" w:type="dxa"/>
+            <w:tcW w:w="2961" w:type="dxa"/>
             <w:tcBorders>
               <w:top w:val="nil"/>
               <w:left w:val="nil"/>
@@ -7528,7 +7549,7 @@
         </w:trPr>
         <w:tc>
           <w:tcPr>
-            <w:tcW w:w="1778" w:type="dxa"/>
+            <w:tcW w:w="1777" w:type="dxa"/>
             <w:tcBorders>
               <w:top w:val="nil"/>
               <w:left w:val="nil"/>
@@ -7594,7 +7615,7 @@
         </w:tc>
         <w:tc>
           <w:tcPr>
-            <w:tcW w:w="1974" w:type="dxa"/>
+            <w:tcW w:w="1973" w:type="dxa"/>
             <w:tcBorders>
               <w:top w:val="nil"/>
               <w:left w:val="nil"/>
@@ -7625,7 +7646,7 @@
         </w:tc>
         <w:tc>
           <w:tcPr>
-            <w:tcW w:w="2960" w:type="dxa"/>
+            <w:tcW w:w="2961" w:type="dxa"/>
             <w:tcBorders>
               <w:top w:val="nil"/>
               <w:left w:val="nil"/>
@@ -7663,7 +7684,7 @@
         </w:trPr>
         <w:tc>
           <w:tcPr>
-            <w:tcW w:w="1778" w:type="dxa"/>
+            <w:tcW w:w="1777" w:type="dxa"/>
             <w:tcBorders>
               <w:top w:val="nil"/>
               <w:left w:val="nil"/>
@@ -7731,7 +7752,7 @@
         </w:tc>
         <w:tc>
           <w:tcPr>
-            <w:tcW w:w="1974" w:type="dxa"/>
+            <w:tcW w:w="1973" w:type="dxa"/>
             <w:tcBorders>
               <w:top w:val="nil"/>
               <w:left w:val="nil"/>
@@ -7763,7 +7784,7 @@
         </w:tc>
         <w:tc>
           <w:tcPr>
-            <w:tcW w:w="2960" w:type="dxa"/>
+            <w:tcW w:w="2961" w:type="dxa"/>
             <w:tcBorders>
               <w:top w:val="nil"/>
               <w:left w:val="nil"/>
@@ -7800,7 +7821,7 @@
         </w:trPr>
         <w:tc>
           <w:tcPr>
-            <w:tcW w:w="1778" w:type="dxa"/>
+            <w:tcW w:w="1777" w:type="dxa"/>
             <w:tcBorders>
               <w:top w:val="nil"/>
               <w:left w:val="nil"/>
@@ -7866,7 +7887,7 @@
         </w:tc>
         <w:tc>
           <w:tcPr>
-            <w:tcW w:w="1974" w:type="dxa"/>
+            <w:tcW w:w="1973" w:type="dxa"/>
             <w:tcBorders>
               <w:top w:val="nil"/>
               <w:left w:val="nil"/>
@@ -7897,7 +7918,7 @@
         </w:tc>
         <w:tc>
           <w:tcPr>
-            <w:tcW w:w="2960" w:type="dxa"/>
+            <w:tcW w:w="2961" w:type="dxa"/>
             <w:tcBorders>
               <w:top w:val="nil"/>
               <w:left w:val="nil"/>
@@ -7935,7 +7956,7 @@
         </w:trPr>
         <w:tc>
           <w:tcPr>
-            <w:tcW w:w="1778" w:type="dxa"/>
+            <w:tcW w:w="1777" w:type="dxa"/>
             <w:tcBorders>
               <w:top w:val="nil"/>
               <w:left w:val="nil"/>
@@ -8003,7 +8024,7 @@
         </w:tc>
         <w:tc>
           <w:tcPr>
-            <w:tcW w:w="1974" w:type="dxa"/>
+            <w:tcW w:w="1973" w:type="dxa"/>
             <w:tcBorders>
               <w:top w:val="nil"/>
               <w:left w:val="nil"/>
@@ -8035,7 +8056,7 @@
         </w:tc>
         <w:tc>
           <w:tcPr>
-            <w:tcW w:w="2960" w:type="dxa"/>
+            <w:tcW w:w="2961" w:type="dxa"/>
             <w:tcBorders>
               <w:top w:val="nil"/>
               <w:left w:val="nil"/>
@@ -8072,7 +8093,7 @@
         </w:trPr>
         <w:tc>
           <w:tcPr>
-            <w:tcW w:w="1778" w:type="dxa"/>
+            <w:tcW w:w="1777" w:type="dxa"/>
             <w:tcBorders>
               <w:top w:val="nil"/>
               <w:left w:val="nil"/>
@@ -8134,7 +8155,7 @@
         </w:tc>
         <w:tc>
           <w:tcPr>
-            <w:tcW w:w="1974" w:type="dxa"/>
+            <w:tcW w:w="1973" w:type="dxa"/>
             <w:tcBorders>
               <w:top w:val="nil"/>
               <w:left w:val="nil"/>
@@ -8165,7 +8186,7 @@
         </w:tc>
         <w:tc>
           <w:tcPr>
-            <w:tcW w:w="2960" w:type="dxa"/>
+            <w:tcW w:w="2961" w:type="dxa"/>
             <w:tcBorders>
               <w:top w:val="nil"/>
               <w:left w:val="nil"/>
@@ -8203,7 +8224,7 @@
         </w:trPr>
         <w:tc>
           <w:tcPr>
-            <w:tcW w:w="1778" w:type="dxa"/>
+            <w:tcW w:w="1777" w:type="dxa"/>
             <w:tcBorders>
               <w:top w:val="nil"/>
               <w:left w:val="nil"/>
@@ -8271,7 +8292,7 @@
         </w:tc>
         <w:tc>
           <w:tcPr>
-            <w:tcW w:w="1974" w:type="dxa"/>
+            <w:tcW w:w="1973" w:type="dxa"/>
             <w:tcBorders>
               <w:top w:val="nil"/>
               <w:left w:val="nil"/>
@@ -8303,7 +8324,7 @@
         </w:tc>
         <w:tc>
           <w:tcPr>
-            <w:tcW w:w="2960" w:type="dxa"/>
+            <w:tcW w:w="2961" w:type="dxa"/>
             <w:tcBorders>
               <w:top w:val="nil"/>
               <w:left w:val="nil"/>
@@ -8441,10 +8462,10 @@
       </w:tblPr>
       <w:tblGrid>
         <w:gridCol w:w="2055"/>
-        <w:gridCol w:w="1808"/>
+        <w:gridCol w:w="1807"/>
         <w:gridCol w:w="1693"/>
         <w:gridCol w:w="1501"/>
-        <w:gridCol w:w="2101"/>
+        <w:gridCol w:w="2102"/>
       </w:tblGrid>
       <w:tr>
         <w:trPr>
@@ -8502,7 +8523,7 @@
         </w:tc>
         <w:tc>
           <w:tcPr>
-            <w:tcW w:w="1808" w:type="dxa"/>
+            <w:tcW w:w="1807" w:type="dxa"/>
             <w:tcBorders>
               <w:top w:val="single" w:sz="2" w:space="0" w:color="000001"/>
               <w:left w:val="single" w:sz="2" w:space="0" w:color="000001"/>
@@ -8646,7 +8667,7 @@
         </w:tc>
         <w:tc>
           <w:tcPr>
-            <w:tcW w:w="2101" w:type="dxa"/>
+            <w:tcW w:w="2102" w:type="dxa"/>
             <w:tcBorders>
               <w:top w:val="single" w:sz="2" w:space="0" w:color="000001"/>
               <w:left w:val="single" w:sz="2" w:space="0" w:color="000001"/>
@@ -8734,7 +8755,7 @@
         </w:tc>
         <w:tc>
           <w:tcPr>
-            <w:tcW w:w="1808" w:type="dxa"/>
+            <w:tcW w:w="1807" w:type="dxa"/>
             <w:tcBorders>
               <w:top w:val="single" w:sz="2" w:space="0" w:color="000001"/>
               <w:left w:val="single" w:sz="2" w:space="0" w:color="000001"/>
@@ -8847,7 +8868,7 @@
         </w:tc>
         <w:tc>
           <w:tcPr>
-            <w:tcW w:w="2101" w:type="dxa"/>
+            <w:tcW w:w="2102" w:type="dxa"/>
             <w:tcBorders>
               <w:top w:val="single" w:sz="2" w:space="0" w:color="000001"/>
               <w:left w:val="single" w:sz="2" w:space="0" w:color="000001"/>
@@ -8921,7 +8942,7 @@
         </w:tc>
         <w:tc>
           <w:tcPr>
-            <w:tcW w:w="1808" w:type="dxa"/>
+            <w:tcW w:w="1807" w:type="dxa"/>
             <w:tcBorders>
               <w:top w:val="nil"/>
               <w:left w:val="single" w:sz="2" w:space="0" w:color="000001"/>
@@ -9034,7 +9055,7 @@
         </w:tc>
         <w:tc>
           <w:tcPr>
-            <w:tcW w:w="2101" w:type="dxa"/>
+            <w:tcW w:w="2102" w:type="dxa"/>
             <w:tcBorders>
               <w:top w:val="nil"/>
               <w:left w:val="single" w:sz="2" w:space="0" w:color="000001"/>
@@ -9108,7 +9129,7 @@
         </w:tc>
         <w:tc>
           <w:tcPr>
-            <w:tcW w:w="1808" w:type="dxa"/>
+            <w:tcW w:w="1807" w:type="dxa"/>
             <w:tcBorders>
               <w:top w:val="nil"/>
               <w:left w:val="single" w:sz="2" w:space="0" w:color="000001"/>
@@ -9221,7 +9242,7 @@
         </w:tc>
         <w:tc>
           <w:tcPr>
-            <w:tcW w:w="2101" w:type="dxa"/>
+            <w:tcW w:w="2102" w:type="dxa"/>
             <w:tcBorders>
               <w:top w:val="nil"/>
               <w:left w:val="single" w:sz="2" w:space="0" w:color="000001"/>
@@ -9295,7 +9316,7 @@
         </w:tc>
         <w:tc>
           <w:tcPr>
-            <w:tcW w:w="1808" w:type="dxa"/>
+            <w:tcW w:w="1807" w:type="dxa"/>
             <w:tcBorders>
               <w:top w:val="nil"/>
               <w:left w:val="single" w:sz="2" w:space="0" w:color="000001"/>
@@ -9408,7 +9429,7 @@
         </w:tc>
         <w:tc>
           <w:tcPr>
-            <w:tcW w:w="2101" w:type="dxa"/>
+            <w:tcW w:w="2102" w:type="dxa"/>
             <w:tcBorders>
               <w:top w:val="nil"/>
               <w:left w:val="single" w:sz="2" w:space="0" w:color="000001"/>
@@ -9482,7 +9503,7 @@
         </w:tc>
         <w:tc>
           <w:tcPr>
-            <w:tcW w:w="1808" w:type="dxa"/>
+            <w:tcW w:w="1807" w:type="dxa"/>
             <w:tcBorders>
               <w:top w:val="nil"/>
               <w:left w:val="single" w:sz="2" w:space="0" w:color="000001"/>
@@ -9595,7 +9616,7 @@
         </w:tc>
         <w:tc>
           <w:tcPr>
-            <w:tcW w:w="2101" w:type="dxa"/>
+            <w:tcW w:w="2102" w:type="dxa"/>
             <w:tcBorders>
               <w:top w:val="nil"/>
               <w:left w:val="single" w:sz="2" w:space="0" w:color="000001"/>
@@ -9669,7 +9690,7 @@
         </w:tc>
         <w:tc>
           <w:tcPr>
-            <w:tcW w:w="1808" w:type="dxa"/>
+            <w:tcW w:w="1807" w:type="dxa"/>
             <w:tcBorders>
               <w:top w:val="nil"/>
               <w:left w:val="single" w:sz="2" w:space="0" w:color="000001"/>
@@ -9782,7 +9803,7 @@
         </w:tc>
         <w:tc>
           <w:tcPr>
-            <w:tcW w:w="2101" w:type="dxa"/>
+            <w:tcW w:w="2102" w:type="dxa"/>
             <w:tcBorders>
               <w:top w:val="nil"/>
               <w:left w:val="single" w:sz="2" w:space="0" w:color="000001"/>
@@ -9856,7 +9877,7 @@
         </w:tc>
         <w:tc>
           <w:tcPr>
-            <w:tcW w:w="1808" w:type="dxa"/>
+            <w:tcW w:w="1807" w:type="dxa"/>
             <w:tcBorders>
               <w:top w:val="nil"/>
               <w:left w:val="single" w:sz="2" w:space="0" w:color="000001"/>
@@ -9969,7 +9990,7 @@
         </w:tc>
         <w:tc>
           <w:tcPr>
-            <w:tcW w:w="2101" w:type="dxa"/>
+            <w:tcW w:w="2102" w:type="dxa"/>
             <w:tcBorders>
               <w:top w:val="nil"/>
               <w:left w:val="single" w:sz="2" w:space="0" w:color="000001"/>
@@ -10043,7 +10064,7 @@
         </w:tc>
         <w:tc>
           <w:tcPr>
-            <w:tcW w:w="1808" w:type="dxa"/>
+            <w:tcW w:w="1807" w:type="dxa"/>
             <w:tcBorders>
               <w:top w:val="nil"/>
               <w:left w:val="single" w:sz="2" w:space="0" w:color="000001"/>
@@ -10156,7 +10177,7 @@
         </w:tc>
         <w:tc>
           <w:tcPr>
-            <w:tcW w:w="2101" w:type="dxa"/>
+            <w:tcW w:w="2102" w:type="dxa"/>
             <w:tcBorders>
               <w:top w:val="nil"/>
               <w:left w:val="single" w:sz="2" w:space="0" w:color="000001"/>
@@ -10231,7 +10252,7 @@
         </w:tc>
         <w:tc>
           <w:tcPr>
-            <w:tcW w:w="1808" w:type="dxa"/>
+            <w:tcW w:w="1807" w:type="dxa"/>
             <w:tcBorders>
               <w:top w:val="nil"/>
               <w:left w:val="single" w:sz="2" w:space="0" w:color="000001"/>
@@ -10344,7 +10365,7 @@
         </w:tc>
         <w:tc>
           <w:tcPr>
-            <w:tcW w:w="2101" w:type="dxa"/>
+            <w:tcW w:w="2102" w:type="dxa"/>
             <w:tcBorders>
               <w:top w:val="nil"/>
               <w:left w:val="single" w:sz="2" w:space="0" w:color="000001"/>
@@ -10418,7 +10439,7 @@
         </w:tc>
         <w:tc>
           <w:tcPr>
-            <w:tcW w:w="1808" w:type="dxa"/>
+            <w:tcW w:w="1807" w:type="dxa"/>
             <w:tcBorders>
               <w:top w:val="nil"/>
               <w:left w:val="single" w:sz="2" w:space="0" w:color="000001"/>
@@ -10531,7 +10552,7 @@
         </w:tc>
         <w:tc>
           <w:tcPr>
-            <w:tcW w:w="2101" w:type="dxa"/>
+            <w:tcW w:w="2102" w:type="dxa"/>
             <w:tcBorders>
               <w:top w:val="nil"/>
               <w:left w:val="single" w:sz="2" w:space="0" w:color="000001"/>
@@ -10605,7 +10626,7 @@
         </w:tc>
         <w:tc>
           <w:tcPr>
-            <w:tcW w:w="1808" w:type="dxa"/>
+            <w:tcW w:w="1807" w:type="dxa"/>
             <w:tcBorders>
               <w:top w:val="nil"/>
               <w:left w:val="single" w:sz="2" w:space="0" w:color="000001"/>
@@ -10718,7 +10739,7 @@
         </w:tc>
         <w:tc>
           <w:tcPr>
-            <w:tcW w:w="2101" w:type="dxa"/>
+            <w:tcW w:w="2102" w:type="dxa"/>
             <w:tcBorders>
               <w:top w:val="nil"/>
               <w:left w:val="single" w:sz="2" w:space="0" w:color="000001"/>
@@ -10792,7 +10813,7 @@
         </w:tc>
         <w:tc>
           <w:tcPr>
-            <w:tcW w:w="1808" w:type="dxa"/>
+            <w:tcW w:w="1807" w:type="dxa"/>
             <w:tcBorders>
               <w:top w:val="nil"/>
               <w:left w:val="single" w:sz="2" w:space="0" w:color="000001"/>
@@ -10905,7 +10926,7 @@
         </w:tc>
         <w:tc>
           <w:tcPr>
-            <w:tcW w:w="2101" w:type="dxa"/>
+            <w:tcW w:w="2102" w:type="dxa"/>
             <w:tcBorders>
               <w:top w:val="nil"/>
               <w:left w:val="single" w:sz="2" w:space="0" w:color="000001"/>
@@ -10979,7 +11000,7 @@
         </w:tc>
         <w:tc>
           <w:tcPr>
-            <w:tcW w:w="1808" w:type="dxa"/>
+            <w:tcW w:w="1807" w:type="dxa"/>
             <w:tcBorders>
               <w:top w:val="nil"/>
               <w:left w:val="single" w:sz="2" w:space="0" w:color="000001"/>
@@ -11092,7 +11113,7 @@
         </w:tc>
         <w:tc>
           <w:tcPr>
-            <w:tcW w:w="2101" w:type="dxa"/>
+            <w:tcW w:w="2102" w:type="dxa"/>
             <w:tcBorders>
               <w:top w:val="nil"/>
               <w:left w:val="single" w:sz="2" w:space="0" w:color="000001"/>
@@ -11166,7 +11187,7 @@
         </w:tc>
         <w:tc>
           <w:tcPr>
-            <w:tcW w:w="1808" w:type="dxa"/>
+            <w:tcW w:w="1807" w:type="dxa"/>
             <w:tcBorders>
               <w:top w:val="nil"/>
               <w:left w:val="single" w:sz="2" w:space="0" w:color="000001"/>
@@ -11279,7 +11300,7 @@
         </w:tc>
         <w:tc>
           <w:tcPr>
-            <w:tcW w:w="2101" w:type="dxa"/>
+            <w:tcW w:w="2102" w:type="dxa"/>
             <w:tcBorders>
               <w:top w:val="nil"/>
               <w:left w:val="single" w:sz="2" w:space="0" w:color="000001"/>
@@ -11355,7 +11376,7 @@
         </w:tc>
         <w:tc>
           <w:tcPr>
-            <w:tcW w:w="1808" w:type="dxa"/>
+            <w:tcW w:w="1807" w:type="dxa"/>
             <w:tcBorders>
               <w:top w:val="nil"/>
               <w:left w:val="single" w:sz="2" w:space="0" w:color="000001"/>
@@ -11468,7 +11489,7 @@
         </w:tc>
         <w:tc>
           <w:tcPr>
-            <w:tcW w:w="2101" w:type="dxa"/>
+            <w:tcW w:w="2102" w:type="dxa"/>
             <w:tcBorders>
               <w:top w:val="nil"/>
               <w:left w:val="single" w:sz="2" w:space="0" w:color="000001"/>
@@ -11900,7 +11921,7 @@
     <w:tbl>
       <w:tblPr>
         <w:jc w:val="left"/>
-        <w:tblInd w:w="139" w:type="dxa"/>
+        <w:tblInd w:w="137" w:type="dxa"/>
         <w:tblBorders>
           <w:top w:val="single" w:sz="2" w:space="0" w:color="000001"/>
           <w:left w:val="single" w:sz="2" w:space="0" w:color="000001"/>
@@ -11917,7 +11938,7 @@
         </w:tblCellMar>
       </w:tblPr>
       <w:tblGrid>
-        <w:gridCol w:w="2273"/>
+        <w:gridCol w:w="2272"/>
         <w:gridCol w:w="2337"/>
         <w:gridCol w:w="2246"/>
         <w:gridCol w:w="2364"/>
@@ -11929,7 +11950,7 @@
         </w:trPr>
         <w:tc>
           <w:tcPr>
-            <w:tcW w:w="2273" w:type="dxa"/>
+            <w:tcW w:w="2272" w:type="dxa"/>
             <w:tcBorders>
               <w:top w:val="single" w:sz="2" w:space="0" w:color="000001"/>
               <w:left w:val="single" w:sz="2" w:space="0" w:color="000001"/>
@@ -12124,7 +12145,7 @@
         </w:trPr>
         <w:tc>
           <w:tcPr>
-            <w:tcW w:w="2273" w:type="dxa"/>
+            <w:tcW w:w="2272" w:type="dxa"/>
             <w:tcBorders>
               <w:top w:val="nil"/>
               <w:left w:val="single" w:sz="2" w:space="0" w:color="000001"/>
@@ -12230,7 +12251,7 @@
         </w:trPr>
         <w:tc>
           <w:tcPr>
-            <w:tcW w:w="2273" w:type="dxa"/>
+            <w:tcW w:w="2272" w:type="dxa"/>
             <w:tcBorders>
               <w:top w:val="nil"/>
               <w:left w:val="single" w:sz="2" w:space="0" w:color="000001"/>
@@ -12405,7 +12426,7 @@
     <w:tbl>
       <w:tblPr>
         <w:jc w:val="left"/>
-        <w:tblInd w:w="131" w:type="dxa"/>
+        <w:tblInd w:w="129" w:type="dxa"/>
         <w:tblBorders>
           <w:top w:val="single" w:sz="2" w:space="0" w:color="000001"/>
           <w:left w:val="single" w:sz="2" w:space="0" w:color="000001"/>
@@ -12422,7 +12443,7 @@
         </w:tblCellMar>
       </w:tblPr>
       <w:tblGrid>
-        <w:gridCol w:w="2158"/>
+        <w:gridCol w:w="2157"/>
         <w:gridCol w:w="2600"/>
         <w:gridCol w:w="2330"/>
         <w:gridCol w:w="2151"/>
@@ -12434,7 +12455,7 @@
         </w:trPr>
         <w:tc>
           <w:tcPr>
-            <w:tcW w:w="2158" w:type="dxa"/>
+            <w:tcW w:w="2157" w:type="dxa"/>
             <w:tcBorders>
               <w:top w:val="single" w:sz="2" w:space="0" w:color="000001"/>
               <w:left w:val="single" w:sz="2" w:space="0" w:color="000001"/>
@@ -12631,7 +12652,7 @@
         </w:trPr>
         <w:tc>
           <w:tcPr>
-            <w:tcW w:w="2158" w:type="dxa"/>
+            <w:tcW w:w="2157" w:type="dxa"/>
             <w:tcBorders>
               <w:top w:val="nil"/>
               <w:left w:val="single" w:sz="2" w:space="0" w:color="000001"/>
@@ -12717,7 +12738,7 @@
             </w:tcBorders>
             <w:shd w:fill="DDDDDD" w:val="clear"/>
             <w:tcMar>
-              <w:left w:w="28" w:type="dxa"/>
+              <w:left w:w="25" w:type="dxa"/>
             </w:tcMar>
           </w:tcPr>
           <w:p>
@@ -12739,7 +12760,7 @@
         </w:trPr>
         <w:tc>
           <w:tcPr>
-            <w:tcW w:w="2158" w:type="dxa"/>
+            <w:tcW w:w="2157" w:type="dxa"/>
             <w:tcBorders>
               <w:top w:val="nil"/>
               <w:left w:val="single" w:sz="2" w:space="0" w:color="000001"/>
@@ -12775,7 +12796,7 @@
             </w:tcBorders>
             <w:shd w:fill="DDDDDD" w:val="clear"/>
             <w:tcMar>
-              <w:left w:w="28" w:type="dxa"/>
+              <w:left w:w="25" w:type="dxa"/>
             </w:tcMar>
           </w:tcPr>
           <w:p>
@@ -12817,7 +12838,7 @@
             </w:tcBorders>
             <w:shd w:fill="DDDDDD" w:val="clear"/>
             <w:tcMar>
-              <w:left w:w="28" w:type="dxa"/>
+              <w:left w:w="25" w:type="dxa"/>
             </w:tcMar>
           </w:tcPr>
           <w:p>
@@ -12857,7 +12878,7 @@
             </w:tcBorders>
             <w:shd w:fill="DDDDDD" w:val="clear"/>
             <w:tcMar>
-              <w:left w:w="28" w:type="dxa"/>
+              <w:left w:w="25" w:type="dxa"/>
             </w:tcMar>
           </w:tcPr>
           <w:p>
@@ -12891,7 +12912,7 @@
         </w:trPr>
         <w:tc>
           <w:tcPr>
-            <w:tcW w:w="2158" w:type="dxa"/>
+            <w:tcW w:w="2157" w:type="dxa"/>
             <w:tcBorders>
               <w:top w:val="nil"/>
               <w:left w:val="single" w:sz="2" w:space="0" w:color="000001"/>
@@ -12927,7 +12948,7 @@
             </w:tcBorders>
             <w:shd w:fill="DDDDDD" w:val="clear"/>
             <w:tcMar>
-              <w:left w:w="28" w:type="dxa"/>
+              <w:left w:w="25" w:type="dxa"/>
             </w:tcMar>
           </w:tcPr>
           <w:p>
@@ -12970,7 +12991,7 @@
             </w:tcBorders>
             <w:shd w:fill="DDDDDD" w:val="clear"/>
             <w:tcMar>
-              <w:left w:w="28" w:type="dxa"/>
+              <w:left w:w="25" w:type="dxa"/>
             </w:tcMar>
           </w:tcPr>
           <w:p>
@@ -13010,7 +13031,7 @@
             </w:tcBorders>
             <w:shd w:fill="DDDDDD" w:val="clear"/>
             <w:tcMar>
-              <w:left w:w="28" w:type="dxa"/>
+              <w:left w:w="25" w:type="dxa"/>
             </w:tcMar>
           </w:tcPr>
           <w:p>
@@ -13044,7 +13065,7 @@
         </w:trPr>
         <w:tc>
           <w:tcPr>
-            <w:tcW w:w="2158" w:type="dxa"/>
+            <w:tcW w:w="2157" w:type="dxa"/>
             <w:tcBorders>
               <w:top w:val="nil"/>
               <w:left w:val="single" w:sz="2" w:space="0" w:color="000001"/>
@@ -13080,7 +13101,7 @@
             </w:tcBorders>
             <w:shd w:fill="DDDDDD" w:val="clear"/>
             <w:tcMar>
-              <w:left w:w="28" w:type="dxa"/>
+              <w:left w:w="25" w:type="dxa"/>
             </w:tcMar>
           </w:tcPr>
           <w:p>
@@ -13120,7 +13141,7 @@
             </w:tcBorders>
             <w:shd w:fill="DDDDDD" w:val="clear"/>
             <w:tcMar>
-              <w:left w:w="28" w:type="dxa"/>
+              <w:left w:w="25" w:type="dxa"/>
             </w:tcMar>
           </w:tcPr>
           <w:p>
@@ -13160,7 +13181,7 @@
             </w:tcBorders>
             <w:shd w:fill="DDDDDD" w:val="clear"/>
             <w:tcMar>
-              <w:left w:w="28" w:type="dxa"/>
+              <w:left w:w="25" w:type="dxa"/>
             </w:tcMar>
           </w:tcPr>
           <w:p>
@@ -13194,7 +13215,7 @@
         </w:trPr>
         <w:tc>
           <w:tcPr>
-            <w:tcW w:w="2158" w:type="dxa"/>
+            <w:tcW w:w="2157" w:type="dxa"/>
             <w:tcBorders>
               <w:top w:val="nil"/>
               <w:left w:val="single" w:sz="2" w:space="0" w:color="000001"/>
@@ -13323,7 +13344,7 @@
         </w:trPr>
         <w:tc>
           <w:tcPr>
-            <w:tcW w:w="2158" w:type="dxa"/>
+            <w:tcW w:w="2157" w:type="dxa"/>
             <w:tcBorders>
               <w:top w:val="nil"/>
               <w:left w:val="single" w:sz="2" w:space="0" w:color="000001"/>
@@ -13428,7 +13449,7 @@
         </w:trPr>
         <w:tc>
           <w:tcPr>
-            <w:tcW w:w="2158" w:type="dxa"/>
+            <w:tcW w:w="2157" w:type="dxa"/>
             <w:tcBorders>
               <w:top w:val="nil"/>
               <w:left w:val="single" w:sz="2" w:space="0" w:color="000001"/>
@@ -13579,7 +13600,7 @@
     <w:tbl>
       <w:tblPr>
         <w:jc w:val="left"/>
-        <w:tblInd w:w="131" w:type="dxa"/>
+        <w:tblInd w:w="129" w:type="dxa"/>
         <w:tblBorders>
           <w:top w:val="single" w:sz="2" w:space="0" w:color="000001"/>
           <w:left w:val="single" w:sz="2" w:space="0" w:color="000001"/>
@@ -13596,9 +13617,9 @@
         </w:tblCellMar>
       </w:tblPr>
       <w:tblGrid>
-        <w:gridCol w:w="2237"/>
+        <w:gridCol w:w="2236"/>
         <w:gridCol w:w="4140"/>
-        <w:gridCol w:w="2888"/>
+        <w:gridCol w:w="2889"/>
       </w:tblGrid>
       <w:tr>
         <w:trPr>
@@ -13607,7 +13628,7 @@
         </w:trPr>
         <w:tc>
           <w:tcPr>
-            <w:tcW w:w="2237" w:type="dxa"/>
+            <w:tcW w:w="2236" w:type="dxa"/>
             <w:tcBorders>
               <w:top w:val="single" w:sz="2" w:space="0" w:color="000001"/>
               <w:left w:val="single" w:sz="2" w:space="0" w:color="000001"/>
@@ -13704,7 +13725,7 @@
         </w:tc>
         <w:tc>
           <w:tcPr>
-            <w:tcW w:w="2888" w:type="dxa"/>
+            <w:tcW w:w="2889" w:type="dxa"/>
             <w:tcBorders>
               <w:top w:val="single" w:sz="2" w:space="0" w:color="000001"/>
               <w:left w:val="single" w:sz="2" w:space="0" w:color="000001"/>
@@ -13758,7 +13779,7 @@
         </w:trPr>
         <w:tc>
           <w:tcPr>
-            <w:tcW w:w="2237" w:type="dxa"/>
+            <w:tcW w:w="2236" w:type="dxa"/>
             <w:tcBorders>
               <w:top w:val="nil"/>
               <w:left w:val="single" w:sz="2" w:space="0" w:color="000001"/>
@@ -13808,7 +13829,7 @@
         </w:tc>
         <w:tc>
           <w:tcPr>
-            <w:tcW w:w="2888" w:type="dxa"/>
+            <w:tcW w:w="2889" w:type="dxa"/>
             <w:tcBorders>
               <w:top w:val="nil"/>
               <w:left w:val="single" w:sz="2" w:space="0" w:color="000001"/>
@@ -13850,7 +13871,7 @@
         </w:trPr>
         <w:tc>
           <w:tcPr>
-            <w:tcW w:w="2237" w:type="dxa"/>
+            <w:tcW w:w="2236" w:type="dxa"/>
             <w:tcBorders>
               <w:top w:val="nil"/>
               <w:left w:val="single" w:sz="2" w:space="0" w:color="000001"/>
@@ -13900,7 +13921,7 @@
         </w:tc>
         <w:tc>
           <w:tcPr>
-            <w:tcW w:w="2888" w:type="dxa"/>
+            <w:tcW w:w="2889" w:type="dxa"/>
             <w:tcBorders>
               <w:top w:val="nil"/>
               <w:left w:val="single" w:sz="2" w:space="0" w:color="000001"/>
@@ -13942,7 +13963,7 @@
         </w:trPr>
         <w:tc>
           <w:tcPr>
-            <w:tcW w:w="2237" w:type="dxa"/>
+            <w:tcW w:w="2236" w:type="dxa"/>
             <w:tcBorders>
               <w:top w:val="nil"/>
               <w:left w:val="single" w:sz="2" w:space="0" w:color="000001"/>
@@ -13992,7 +14013,7 @@
         </w:tc>
         <w:tc>
           <w:tcPr>
-            <w:tcW w:w="2888" w:type="dxa"/>
+            <w:tcW w:w="2889" w:type="dxa"/>
             <w:tcBorders>
               <w:top w:val="nil"/>
               <w:left w:val="single" w:sz="2" w:space="0" w:color="000001"/>
@@ -14034,7 +14055,7 @@
         </w:trPr>
         <w:tc>
           <w:tcPr>
-            <w:tcW w:w="2237" w:type="dxa"/>
+            <w:tcW w:w="2236" w:type="dxa"/>
             <w:tcBorders>
               <w:top w:val="nil"/>
               <w:left w:val="single" w:sz="2" w:space="0" w:color="000001"/>
@@ -14084,7 +14105,7 @@
         </w:tc>
         <w:tc>
           <w:tcPr>
-            <w:tcW w:w="2888" w:type="dxa"/>
+            <w:tcW w:w="2889" w:type="dxa"/>
             <w:tcBorders>
               <w:top w:val="nil"/>
               <w:left w:val="single" w:sz="2" w:space="0" w:color="000001"/>
@@ -14126,7 +14147,7 @@
         </w:trPr>
         <w:tc>
           <w:tcPr>
-            <w:tcW w:w="2237" w:type="dxa"/>
+            <w:tcW w:w="2236" w:type="dxa"/>
             <w:tcBorders>
               <w:top w:val="nil"/>
               <w:left w:val="single" w:sz="2" w:space="0" w:color="000001"/>
@@ -14176,7 +14197,7 @@
         </w:tc>
         <w:tc>
           <w:tcPr>
-            <w:tcW w:w="2888" w:type="dxa"/>
+            <w:tcW w:w="2889" w:type="dxa"/>
             <w:tcBorders>
               <w:top w:val="nil"/>
               <w:left w:val="single" w:sz="2" w:space="0" w:color="000001"/>
@@ -14218,7 +14239,7 @@
         </w:trPr>
         <w:tc>
           <w:tcPr>
-            <w:tcW w:w="2237" w:type="dxa"/>
+            <w:tcW w:w="2236" w:type="dxa"/>
             <w:tcBorders>
               <w:top w:val="nil"/>
               <w:left w:val="single" w:sz="2" w:space="0" w:color="000001"/>
@@ -14268,7 +14289,7 @@
         </w:tc>
         <w:tc>
           <w:tcPr>
-            <w:tcW w:w="2888" w:type="dxa"/>
+            <w:tcW w:w="2889" w:type="dxa"/>
             <w:tcBorders>
               <w:top w:val="nil"/>
               <w:left w:val="single" w:sz="2" w:space="0" w:color="000001"/>
@@ -14310,7 +14331,7 @@
         </w:trPr>
         <w:tc>
           <w:tcPr>
-            <w:tcW w:w="2237" w:type="dxa"/>
+            <w:tcW w:w="2236" w:type="dxa"/>
             <w:tcBorders>
               <w:top w:val="nil"/>
               <w:left w:val="single" w:sz="2" w:space="0" w:color="000001"/>
@@ -14360,7 +14381,7 @@
         </w:tc>
         <w:tc>
           <w:tcPr>
-            <w:tcW w:w="2888" w:type="dxa"/>
+            <w:tcW w:w="2889" w:type="dxa"/>
             <w:tcBorders>
               <w:top w:val="nil"/>
               <w:left w:val="single" w:sz="2" w:space="0" w:color="000001"/>
@@ -14461,9 +14482,9 @@
         </w:numPr>
         <w:rPr/>
       </w:pPr>
-      <w:bookmarkStart w:id="13" w:name="__RefHeading__10_967113532"/>
+      <w:bookmarkStart w:id="13" w:name="__RefHeading__1533_1708699360"/>
       <w:bookmarkStart w:id="14" w:name="__RefHeading__28_867372361"/>
-      <w:bookmarkStart w:id="15" w:name="__RefHeading__1533_1708699360"/>
+      <w:bookmarkStart w:id="15" w:name="__RefHeading__10_967113532"/>
       <w:bookmarkEnd w:id="13"/>
       <w:bookmarkEnd w:id="14"/>
       <w:bookmarkEnd w:id="15"/>
@@ -14481,9 +14502,9 @@
         </w:numPr>
         <w:rPr/>
       </w:pPr>
-      <w:bookmarkStart w:id="16" w:name="__RefHeading__30_867372361"/>
+      <w:bookmarkStart w:id="16" w:name="__RefHeading__1535_1708699360"/>
       <w:bookmarkStart w:id="17" w:name="__RefHeading__12_967113532"/>
-      <w:bookmarkStart w:id="18" w:name="__RefHeading__1535_1708699360"/>
+      <w:bookmarkStart w:id="18" w:name="__RefHeading__30_867372361"/>
       <w:bookmarkEnd w:id="16"/>
       <w:bookmarkEnd w:id="17"/>
       <w:bookmarkEnd w:id="18"/>
@@ -14605,9 +14626,9 @@
         </w:numPr>
         <w:rPr/>
       </w:pPr>
-      <w:bookmarkStart w:id="19" w:name="__RefHeading__32_867372361"/>
+      <w:bookmarkStart w:id="19" w:name="__RefHeading__1537_1708699360"/>
       <w:bookmarkStart w:id="20" w:name="__RefHeading__14_967113532"/>
-      <w:bookmarkStart w:id="21" w:name="__RefHeading__1537_1708699360"/>
+      <w:bookmarkStart w:id="21" w:name="__RefHeading__32_867372361"/>
       <w:bookmarkEnd w:id="19"/>
       <w:bookmarkEnd w:id="20"/>
       <w:bookmarkEnd w:id="21"/>
@@ -14813,7 +14834,7 @@
     <w:tbl>
       <w:tblPr>
         <w:jc w:val="left"/>
-        <w:tblInd w:w="-51" w:type="dxa"/>
+        <w:tblInd w:w="-53" w:type="dxa"/>
         <w:tblBorders>
           <w:top w:val="single" w:sz="2" w:space="0" w:color="000001"/>
           <w:left w:val="single" w:sz="2" w:space="0" w:color="000001"/>
@@ -14832,8 +14853,8 @@
       <w:tblGrid>
         <w:gridCol w:w="2382"/>
         <w:gridCol w:w="2416"/>
-        <w:gridCol w:w="2323"/>
-        <w:gridCol w:w="2476"/>
+        <w:gridCol w:w="2322"/>
+        <w:gridCol w:w="2477"/>
       </w:tblGrid>
       <w:tr>
         <w:trPr>
@@ -14936,7 +14957,7 @@
         </w:tc>
         <w:tc>
           <w:tcPr>
-            <w:tcW w:w="2323" w:type="dxa"/>
+            <w:tcW w:w="2322" w:type="dxa"/>
             <w:tcBorders>
               <w:top w:val="single" w:sz="2" w:space="0" w:color="000001"/>
               <w:left w:val="single" w:sz="2" w:space="0" w:color="000001"/>
@@ -14984,7 +15005,7 @@
         </w:tc>
         <w:tc>
           <w:tcPr>
-            <w:tcW w:w="2476" w:type="dxa"/>
+            <w:tcW w:w="2477" w:type="dxa"/>
             <w:tcBorders>
               <w:top w:val="single" w:sz="2" w:space="0" w:color="000001"/>
               <w:left w:val="single" w:sz="2" w:space="0" w:color="000001"/>
@@ -15577,7 +15598,7 @@
     <w:tbl>
       <w:tblPr>
         <w:jc w:val="left"/>
-        <w:tblInd w:w="-51" w:type="dxa"/>
+        <w:tblInd w:w="-53" w:type="dxa"/>
         <w:tblBorders>
           <w:top w:val="single" w:sz="2" w:space="0" w:color="000001"/>
           <w:left w:val="single" w:sz="2" w:space="0" w:color="000001"/>
@@ -15596,8 +15617,8 @@
       <w:tblGrid>
         <w:gridCol w:w="2382"/>
         <w:gridCol w:w="2416"/>
-        <w:gridCol w:w="2323"/>
-        <w:gridCol w:w="2476"/>
+        <w:gridCol w:w="2322"/>
+        <w:gridCol w:w="2477"/>
       </w:tblGrid>
       <w:tr>
         <w:trPr>
@@ -15700,7 +15721,7 @@
         </w:tc>
         <w:tc>
           <w:tcPr>
-            <w:tcW w:w="2323" w:type="dxa"/>
+            <w:tcW w:w="2322" w:type="dxa"/>
             <w:tcBorders>
               <w:top w:val="single" w:sz="2" w:space="0" w:color="000001"/>
               <w:left w:val="single" w:sz="2" w:space="0" w:color="000001"/>
@@ -15748,7 +15769,7 @@
         </w:tc>
         <w:tc>
           <w:tcPr>
-            <w:tcW w:w="2476" w:type="dxa"/>
+            <w:tcW w:w="2477" w:type="dxa"/>
             <w:tcBorders>
               <w:top w:val="single" w:sz="2" w:space="0" w:color="000001"/>
               <w:left w:val="single" w:sz="2" w:space="0" w:color="000001"/>
@@ -16341,7 +16362,7 @@
     <w:tbl>
       <w:tblPr>
         <w:jc w:val="left"/>
-        <w:tblInd w:w="-51" w:type="dxa"/>
+        <w:tblInd w:w="-53" w:type="dxa"/>
         <w:tblBorders>
           <w:top w:val="single" w:sz="2" w:space="0" w:color="000001"/>
           <w:left w:val="single" w:sz="2" w:space="0" w:color="000001"/>
@@ -16360,8 +16381,8 @@
       <w:tblGrid>
         <w:gridCol w:w="2382"/>
         <w:gridCol w:w="2416"/>
-        <w:gridCol w:w="2323"/>
-        <w:gridCol w:w="2476"/>
+        <w:gridCol w:w="2322"/>
+        <w:gridCol w:w="2477"/>
       </w:tblGrid>
       <w:tr>
         <w:trPr>
@@ -16464,7 +16485,7 @@
         </w:tc>
         <w:tc>
           <w:tcPr>
-            <w:tcW w:w="2323" w:type="dxa"/>
+            <w:tcW w:w="2322" w:type="dxa"/>
             <w:tcBorders>
               <w:top w:val="single" w:sz="2" w:space="0" w:color="000001"/>
               <w:left w:val="single" w:sz="2" w:space="0" w:color="000001"/>
@@ -16512,7 +16533,7 @@
         </w:tc>
         <w:tc>
           <w:tcPr>
-            <w:tcW w:w="2476" w:type="dxa"/>
+            <w:tcW w:w="2477" w:type="dxa"/>
             <w:tcBorders>
               <w:top w:val="single" w:sz="2" w:space="0" w:color="000001"/>
               <w:left w:val="single" w:sz="2" w:space="0" w:color="000001"/>
@@ -17089,7 +17110,7 @@
     <w:tbl>
       <w:tblPr>
         <w:jc w:val="left"/>
-        <w:tblInd w:w="-51" w:type="dxa"/>
+        <w:tblInd w:w="-53" w:type="dxa"/>
         <w:tblBorders>
           <w:top w:val="single" w:sz="2" w:space="0" w:color="000001"/>
           <w:left w:val="single" w:sz="2" w:space="0" w:color="000001"/>
@@ -17108,8 +17129,8 @@
       <w:tblGrid>
         <w:gridCol w:w="2382"/>
         <w:gridCol w:w="2416"/>
-        <w:gridCol w:w="2323"/>
-        <w:gridCol w:w="2476"/>
+        <w:gridCol w:w="2322"/>
+        <w:gridCol w:w="2477"/>
       </w:tblGrid>
       <w:tr>
         <w:trPr>
@@ -17212,7 +17233,7 @@
         </w:tc>
         <w:tc>
           <w:tcPr>
-            <w:tcW w:w="2323" w:type="dxa"/>
+            <w:tcW w:w="2322" w:type="dxa"/>
             <w:tcBorders>
               <w:top w:val="single" w:sz="2" w:space="0" w:color="000001"/>
               <w:left w:val="single" w:sz="2" w:space="0" w:color="000001"/>
@@ -17260,7 +17281,7 @@
         </w:tc>
         <w:tc>
           <w:tcPr>
-            <w:tcW w:w="2476" w:type="dxa"/>
+            <w:tcW w:w="2477" w:type="dxa"/>
             <w:tcBorders>
               <w:top w:val="single" w:sz="2" w:space="0" w:color="000001"/>
               <w:left w:val="single" w:sz="2" w:space="0" w:color="000001"/>
@@ -17841,7 +17862,7 @@
     <w:tbl>
       <w:tblPr>
         <w:jc w:val="left"/>
-        <w:tblInd w:w="-51" w:type="dxa"/>
+        <w:tblInd w:w="-53" w:type="dxa"/>
         <w:tblBorders>
           <w:top w:val="single" w:sz="2" w:space="0" w:color="000001"/>
           <w:left w:val="single" w:sz="2" w:space="0" w:color="000001"/>
@@ -17860,8 +17881,8 @@
       <w:tblGrid>
         <w:gridCol w:w="2382"/>
         <w:gridCol w:w="2416"/>
-        <w:gridCol w:w="2323"/>
-        <w:gridCol w:w="2476"/>
+        <w:gridCol w:w="2322"/>
+        <w:gridCol w:w="2477"/>
       </w:tblGrid>
       <w:tr>
         <w:trPr>
@@ -17964,7 +17985,7 @@
         </w:tc>
         <w:tc>
           <w:tcPr>
-            <w:tcW w:w="2323" w:type="dxa"/>
+            <w:tcW w:w="2322" w:type="dxa"/>
             <w:tcBorders>
               <w:top w:val="single" w:sz="2" w:space="0" w:color="000001"/>
               <w:left w:val="single" w:sz="2" w:space="0" w:color="000001"/>
@@ -18012,7 +18033,7 @@
         </w:tc>
         <w:tc>
           <w:tcPr>
-            <w:tcW w:w="2476" w:type="dxa"/>
+            <w:tcW w:w="2477" w:type="dxa"/>
             <w:tcBorders>
               <w:top w:val="single" w:sz="2" w:space="0" w:color="000001"/>
               <w:left w:val="single" w:sz="2" w:space="0" w:color="000001"/>
@@ -18593,7 +18614,7 @@
     <w:tbl>
       <w:tblPr>
         <w:jc w:val="left"/>
-        <w:tblInd w:w="-51" w:type="dxa"/>
+        <w:tblInd w:w="-53" w:type="dxa"/>
         <w:tblBorders>
           <w:top w:val="single" w:sz="2" w:space="0" w:color="000001"/>
           <w:left w:val="single" w:sz="2" w:space="0" w:color="000001"/>
@@ -18612,8 +18633,8 @@
       <w:tblGrid>
         <w:gridCol w:w="2382"/>
         <w:gridCol w:w="2416"/>
-        <w:gridCol w:w="2323"/>
-        <w:gridCol w:w="2476"/>
+        <w:gridCol w:w="2322"/>
+        <w:gridCol w:w="2477"/>
       </w:tblGrid>
       <w:tr>
         <w:trPr>
@@ -18716,7 +18737,7 @@
         </w:tc>
         <w:tc>
           <w:tcPr>
-            <w:tcW w:w="2323" w:type="dxa"/>
+            <w:tcW w:w="2322" w:type="dxa"/>
             <w:tcBorders>
               <w:top w:val="single" w:sz="2" w:space="0" w:color="000001"/>
               <w:left w:val="single" w:sz="2" w:space="0" w:color="000001"/>
@@ -18764,7 +18785,7 @@
         </w:tc>
         <w:tc>
           <w:tcPr>
-            <w:tcW w:w="2476" w:type="dxa"/>
+            <w:tcW w:w="2477" w:type="dxa"/>
             <w:tcBorders>
               <w:top w:val="single" w:sz="2" w:space="0" w:color="000001"/>
               <w:left w:val="single" w:sz="2" w:space="0" w:color="000001"/>
@@ -19345,7 +19366,7 @@
     <w:tbl>
       <w:tblPr>
         <w:jc w:val="left"/>
-        <w:tblInd w:w="-51" w:type="dxa"/>
+        <w:tblInd w:w="-53" w:type="dxa"/>
         <w:tblBorders>
           <w:top w:val="single" w:sz="2" w:space="0" w:color="000001"/>
           <w:left w:val="single" w:sz="2" w:space="0" w:color="000001"/>
@@ -19364,8 +19385,8 @@
       <w:tblGrid>
         <w:gridCol w:w="2382"/>
         <w:gridCol w:w="2416"/>
-        <w:gridCol w:w="2323"/>
-        <w:gridCol w:w="2476"/>
+        <w:gridCol w:w="2322"/>
+        <w:gridCol w:w="2477"/>
       </w:tblGrid>
       <w:tr>
         <w:trPr>
@@ -19468,7 +19489,7 @@
         </w:tc>
         <w:tc>
           <w:tcPr>
-            <w:tcW w:w="2323" w:type="dxa"/>
+            <w:tcW w:w="2322" w:type="dxa"/>
             <w:tcBorders>
               <w:top w:val="single" w:sz="2" w:space="0" w:color="000001"/>
               <w:left w:val="single" w:sz="2" w:space="0" w:color="000001"/>
@@ -19516,7 +19537,7 @@
         </w:tc>
         <w:tc>
           <w:tcPr>
-            <w:tcW w:w="2476" w:type="dxa"/>
+            <w:tcW w:w="2477" w:type="dxa"/>
             <w:tcBorders>
               <w:top w:val="single" w:sz="2" w:space="0" w:color="000001"/>
               <w:left w:val="single" w:sz="2" w:space="0" w:color="000001"/>
@@ -20081,7 +20102,7 @@
     <w:tbl>
       <w:tblPr>
         <w:jc w:val="left"/>
-        <w:tblInd w:w="-51" w:type="dxa"/>
+        <w:tblInd w:w="-53" w:type="dxa"/>
         <w:tblBorders>
           <w:top w:val="single" w:sz="2" w:space="0" w:color="000001"/>
           <w:left w:val="single" w:sz="2" w:space="0" w:color="000001"/>
@@ -20100,8 +20121,8 @@
       <w:tblGrid>
         <w:gridCol w:w="2382"/>
         <w:gridCol w:w="2416"/>
-        <w:gridCol w:w="2323"/>
-        <w:gridCol w:w="2476"/>
+        <w:gridCol w:w="2322"/>
+        <w:gridCol w:w="2477"/>
       </w:tblGrid>
       <w:tr>
         <w:trPr>
@@ -20204,7 +20225,7 @@
         </w:tc>
         <w:tc>
           <w:tcPr>
-            <w:tcW w:w="2323" w:type="dxa"/>
+            <w:tcW w:w="2322" w:type="dxa"/>
             <w:tcBorders>
               <w:top w:val="single" w:sz="2" w:space="0" w:color="000001"/>
               <w:left w:val="single" w:sz="2" w:space="0" w:color="000001"/>
@@ -20252,7 +20273,7 @@
         </w:tc>
         <w:tc>
           <w:tcPr>
-            <w:tcW w:w="2476" w:type="dxa"/>
+            <w:tcW w:w="2477" w:type="dxa"/>
             <w:tcBorders>
               <w:top w:val="single" w:sz="2" w:space="0" w:color="000001"/>
               <w:left w:val="single" w:sz="2" w:space="0" w:color="000001"/>
@@ -20817,7 +20838,7 @@
     <w:tbl>
       <w:tblPr>
         <w:jc w:val="left"/>
-        <w:tblInd w:w="-51" w:type="dxa"/>
+        <w:tblInd w:w="-53" w:type="dxa"/>
         <w:tblBorders>
           <w:top w:val="single" w:sz="2" w:space="0" w:color="000001"/>
           <w:left w:val="single" w:sz="2" w:space="0" w:color="000001"/>
@@ -20836,8 +20857,8 @@
       <w:tblGrid>
         <w:gridCol w:w="2382"/>
         <w:gridCol w:w="2416"/>
-        <w:gridCol w:w="2323"/>
-        <w:gridCol w:w="2476"/>
+        <w:gridCol w:w="2322"/>
+        <w:gridCol w:w="2477"/>
       </w:tblGrid>
       <w:tr>
         <w:trPr>
@@ -20940,7 +20961,7 @@
         </w:tc>
         <w:tc>
           <w:tcPr>
-            <w:tcW w:w="2323" w:type="dxa"/>
+            <w:tcW w:w="2322" w:type="dxa"/>
             <w:tcBorders>
               <w:top w:val="single" w:sz="2" w:space="0" w:color="000001"/>
               <w:left w:val="single" w:sz="2" w:space="0" w:color="000001"/>
@@ -20988,7 +21009,7 @@
         </w:tc>
         <w:tc>
           <w:tcPr>
-            <w:tcW w:w="2476" w:type="dxa"/>
+            <w:tcW w:w="2477" w:type="dxa"/>
             <w:tcBorders>
               <w:top w:val="single" w:sz="2" w:space="0" w:color="000001"/>
               <w:left w:val="single" w:sz="2" w:space="0" w:color="000001"/>
@@ -21553,7 +21574,7 @@
     <w:tbl>
       <w:tblPr>
         <w:jc w:val="left"/>
-        <w:tblInd w:w="-51" w:type="dxa"/>
+        <w:tblInd w:w="-53" w:type="dxa"/>
         <w:tblBorders>
           <w:top w:val="single" w:sz="2" w:space="0" w:color="000001"/>
           <w:left w:val="single" w:sz="2" w:space="0" w:color="000001"/>
@@ -21572,8 +21593,8 @@
       <w:tblGrid>
         <w:gridCol w:w="2382"/>
         <w:gridCol w:w="2416"/>
-        <w:gridCol w:w="2323"/>
-        <w:gridCol w:w="2476"/>
+        <w:gridCol w:w="2322"/>
+        <w:gridCol w:w="2477"/>
       </w:tblGrid>
       <w:tr>
         <w:trPr>
@@ -21676,7 +21697,7 @@
         </w:tc>
         <w:tc>
           <w:tcPr>
-            <w:tcW w:w="2323" w:type="dxa"/>
+            <w:tcW w:w="2322" w:type="dxa"/>
             <w:tcBorders>
               <w:top w:val="single" w:sz="2" w:space="0" w:color="000001"/>
               <w:left w:val="single" w:sz="2" w:space="0" w:color="000001"/>
@@ -21724,7 +21745,7 @@
         </w:tc>
         <w:tc>
           <w:tcPr>
-            <w:tcW w:w="2476" w:type="dxa"/>
+            <w:tcW w:w="2477" w:type="dxa"/>
             <w:tcBorders>
               <w:top w:val="single" w:sz="2" w:space="0" w:color="000001"/>
               <w:left w:val="single" w:sz="2" w:space="0" w:color="000001"/>
@@ -22289,7 +22310,7 @@
     <w:tbl>
       <w:tblPr>
         <w:jc w:val="left"/>
-        <w:tblInd w:w="-51" w:type="dxa"/>
+        <w:tblInd w:w="-53" w:type="dxa"/>
         <w:tblBorders>
           <w:top w:val="single" w:sz="2" w:space="0" w:color="000001"/>
           <w:left w:val="single" w:sz="2" w:space="0" w:color="000001"/>
@@ -22308,8 +22329,8 @@
       <w:tblGrid>
         <w:gridCol w:w="2382"/>
         <w:gridCol w:w="2416"/>
-        <w:gridCol w:w="2323"/>
-        <w:gridCol w:w="2476"/>
+        <w:gridCol w:w="2322"/>
+        <w:gridCol w:w="2477"/>
       </w:tblGrid>
       <w:tr>
         <w:trPr>
@@ -22412,7 +22433,7 @@
         </w:tc>
         <w:tc>
           <w:tcPr>
-            <w:tcW w:w="2323" w:type="dxa"/>
+            <w:tcW w:w="2322" w:type="dxa"/>
             <w:tcBorders>
               <w:top w:val="single" w:sz="2" w:space="0" w:color="000001"/>
               <w:left w:val="single" w:sz="2" w:space="0" w:color="000001"/>
@@ -22460,7 +22481,7 @@
         </w:tc>
         <w:tc>
           <w:tcPr>
-            <w:tcW w:w="2476" w:type="dxa"/>
+            <w:tcW w:w="2477" w:type="dxa"/>
             <w:tcBorders>
               <w:top w:val="single" w:sz="2" w:space="0" w:color="000001"/>
               <w:left w:val="single" w:sz="2" w:space="0" w:color="000001"/>
@@ -23025,7 +23046,7 @@
     <w:tbl>
       <w:tblPr>
         <w:jc w:val="left"/>
-        <w:tblInd w:w="-51" w:type="dxa"/>
+        <w:tblInd w:w="-53" w:type="dxa"/>
         <w:tblBorders>
           <w:top w:val="single" w:sz="2" w:space="0" w:color="000001"/>
           <w:left w:val="single" w:sz="2" w:space="0" w:color="000001"/>
@@ -23044,8 +23065,8 @@
       <w:tblGrid>
         <w:gridCol w:w="2382"/>
         <w:gridCol w:w="2416"/>
-        <w:gridCol w:w="2323"/>
-        <w:gridCol w:w="2476"/>
+        <w:gridCol w:w="2322"/>
+        <w:gridCol w:w="2477"/>
       </w:tblGrid>
       <w:tr>
         <w:trPr>
@@ -23148,7 +23169,7 @@
         </w:tc>
         <w:tc>
           <w:tcPr>
-            <w:tcW w:w="2323" w:type="dxa"/>
+            <w:tcW w:w="2322" w:type="dxa"/>
             <w:tcBorders>
               <w:top w:val="single" w:sz="2" w:space="0" w:color="000001"/>
               <w:left w:val="single" w:sz="2" w:space="0" w:color="000001"/>
@@ -23196,7 +23217,7 @@
         </w:tc>
         <w:tc>
           <w:tcPr>
-            <w:tcW w:w="2476" w:type="dxa"/>
+            <w:tcW w:w="2477" w:type="dxa"/>
             <w:tcBorders>
               <w:top w:val="single" w:sz="2" w:space="0" w:color="000001"/>
               <w:left w:val="single" w:sz="2" w:space="0" w:color="000001"/>
@@ -23761,7 +23782,7 @@
     <w:tbl>
       <w:tblPr>
         <w:jc w:val="left"/>
-        <w:tblInd w:w="-51" w:type="dxa"/>
+        <w:tblInd w:w="-53" w:type="dxa"/>
         <w:tblBorders>
           <w:top w:val="single" w:sz="2" w:space="0" w:color="000001"/>
           <w:left w:val="single" w:sz="2" w:space="0" w:color="000001"/>
@@ -23780,8 +23801,8 @@
       <w:tblGrid>
         <w:gridCol w:w="2382"/>
         <w:gridCol w:w="2416"/>
-        <w:gridCol w:w="2323"/>
-        <w:gridCol w:w="2476"/>
+        <w:gridCol w:w="2322"/>
+        <w:gridCol w:w="2477"/>
       </w:tblGrid>
       <w:tr>
         <w:trPr>
@@ -23884,7 +23905,7 @@
         </w:tc>
         <w:tc>
           <w:tcPr>
-            <w:tcW w:w="2323" w:type="dxa"/>
+            <w:tcW w:w="2322" w:type="dxa"/>
             <w:tcBorders>
               <w:top w:val="single" w:sz="2" w:space="0" w:color="000001"/>
               <w:left w:val="single" w:sz="2" w:space="0" w:color="000001"/>
@@ -23932,7 +23953,7 @@
         </w:tc>
         <w:tc>
           <w:tcPr>
-            <w:tcW w:w="2476" w:type="dxa"/>
+            <w:tcW w:w="2477" w:type="dxa"/>
             <w:tcBorders>
               <w:top w:val="single" w:sz="2" w:space="0" w:color="000001"/>
               <w:left w:val="single" w:sz="2" w:space="0" w:color="000001"/>
@@ -24497,7 +24518,7 @@
     <w:tbl>
       <w:tblPr>
         <w:jc w:val="left"/>
-        <w:tblInd w:w="-51" w:type="dxa"/>
+        <w:tblInd w:w="-53" w:type="dxa"/>
         <w:tblBorders>
           <w:top w:val="single" w:sz="2" w:space="0" w:color="000001"/>
           <w:left w:val="single" w:sz="2" w:space="0" w:color="000001"/>
@@ -24516,8 +24537,8 @@
       <w:tblGrid>
         <w:gridCol w:w="2382"/>
         <w:gridCol w:w="2416"/>
-        <w:gridCol w:w="2323"/>
-        <w:gridCol w:w="2476"/>
+        <w:gridCol w:w="2322"/>
+        <w:gridCol w:w="2477"/>
       </w:tblGrid>
       <w:tr>
         <w:trPr>
@@ -24620,7 +24641,7 @@
         </w:tc>
         <w:tc>
           <w:tcPr>
-            <w:tcW w:w="2323" w:type="dxa"/>
+            <w:tcW w:w="2322" w:type="dxa"/>
             <w:tcBorders>
               <w:top w:val="single" w:sz="2" w:space="0" w:color="000001"/>
               <w:left w:val="single" w:sz="2" w:space="0" w:color="000001"/>
@@ -24668,7 +24689,7 @@
         </w:tc>
         <w:tc>
           <w:tcPr>
-            <w:tcW w:w="2476" w:type="dxa"/>
+            <w:tcW w:w="2477" w:type="dxa"/>
             <w:tcBorders>
               <w:top w:val="single" w:sz="2" w:space="0" w:color="000001"/>
               <w:left w:val="single" w:sz="2" w:space="0" w:color="000001"/>
@@ -25233,7 +25254,7 @@
     <w:tbl>
       <w:tblPr>
         <w:jc w:val="left"/>
-        <w:tblInd w:w="-51" w:type="dxa"/>
+        <w:tblInd w:w="-53" w:type="dxa"/>
         <w:tblBorders>
           <w:top w:val="single" w:sz="2" w:space="0" w:color="000001"/>
           <w:left w:val="single" w:sz="2" w:space="0" w:color="000001"/>
@@ -25252,8 +25273,8 @@
       <w:tblGrid>
         <w:gridCol w:w="2382"/>
         <w:gridCol w:w="2416"/>
-        <w:gridCol w:w="2323"/>
-        <w:gridCol w:w="2476"/>
+        <w:gridCol w:w="2322"/>
+        <w:gridCol w:w="2477"/>
       </w:tblGrid>
       <w:tr>
         <w:trPr>
@@ -25356,7 +25377,7 @@
         </w:tc>
         <w:tc>
           <w:tcPr>
-            <w:tcW w:w="2323" w:type="dxa"/>
+            <w:tcW w:w="2322" w:type="dxa"/>
             <w:tcBorders>
               <w:top w:val="single" w:sz="2" w:space="0" w:color="000001"/>
               <w:left w:val="single" w:sz="2" w:space="0" w:color="000001"/>
@@ -25404,7 +25425,7 @@
         </w:tc>
         <w:tc>
           <w:tcPr>
-            <w:tcW w:w="2476" w:type="dxa"/>
+            <w:tcW w:w="2477" w:type="dxa"/>
             <w:tcBorders>
               <w:top w:val="single" w:sz="2" w:space="0" w:color="000001"/>
               <w:left w:val="single" w:sz="2" w:space="0" w:color="000001"/>
@@ -26037,7 +26058,7 @@
     <w:tbl>
       <w:tblPr>
         <w:jc w:val="left"/>
-        <w:tblInd w:w="-51" w:type="dxa"/>
+        <w:tblInd w:w="-53" w:type="dxa"/>
         <w:tblBorders>
           <w:top w:val="single" w:sz="2" w:space="0" w:color="000001"/>
           <w:left w:val="single" w:sz="2" w:space="0" w:color="000001"/>
@@ -26056,8 +26077,8 @@
       <w:tblGrid>
         <w:gridCol w:w="2382"/>
         <w:gridCol w:w="2416"/>
-        <w:gridCol w:w="2323"/>
-        <w:gridCol w:w="2476"/>
+        <w:gridCol w:w="2322"/>
+        <w:gridCol w:w="2477"/>
       </w:tblGrid>
       <w:tr>
         <w:trPr>
@@ -26160,7 +26181,7 @@
         </w:tc>
         <w:tc>
           <w:tcPr>
-            <w:tcW w:w="2323" w:type="dxa"/>
+            <w:tcW w:w="2322" w:type="dxa"/>
             <w:tcBorders>
               <w:top w:val="single" w:sz="2" w:space="0" w:color="000001"/>
               <w:left w:val="single" w:sz="2" w:space="0" w:color="000001"/>
@@ -26208,7 +26229,7 @@
         </w:tc>
         <w:tc>
           <w:tcPr>
-            <w:tcW w:w="2476" w:type="dxa"/>
+            <w:tcW w:w="2477" w:type="dxa"/>
             <w:tcBorders>
               <w:top w:val="single" w:sz="2" w:space="0" w:color="000001"/>
               <w:left w:val="single" w:sz="2" w:space="0" w:color="000001"/>
@@ -26885,7 +26906,7 @@
     <w:tbl>
       <w:tblPr>
         <w:jc w:val="left"/>
-        <w:tblInd w:w="-51" w:type="dxa"/>
+        <w:tblInd w:w="-53" w:type="dxa"/>
         <w:tblBorders>
           <w:top w:val="single" w:sz="2" w:space="0" w:color="000001"/>
           <w:left w:val="single" w:sz="2" w:space="0" w:color="000001"/>
@@ -26902,10 +26923,10 @@
         </w:tblCellMar>
       </w:tblPr>
       <w:tblGrid>
-        <w:gridCol w:w="2382"/>
+        <w:gridCol w:w="2381"/>
         <w:gridCol w:w="2418"/>
-        <w:gridCol w:w="2322"/>
-        <w:gridCol w:w="2478"/>
+        <w:gridCol w:w="2321"/>
+        <w:gridCol w:w="2479"/>
       </w:tblGrid>
       <w:tr>
         <w:trPr>
@@ -26914,7 +26935,7 @@
         </w:trPr>
         <w:tc>
           <w:tcPr>
-            <w:tcW w:w="2382" w:type="dxa"/>
+            <w:tcW w:w="2381" w:type="dxa"/>
             <w:tcBorders>
               <w:top w:val="single" w:sz="2" w:space="0" w:color="000001"/>
               <w:left w:val="single" w:sz="2" w:space="0" w:color="000001"/>
@@ -27008,7 +27029,7 @@
         </w:tc>
         <w:tc>
           <w:tcPr>
-            <w:tcW w:w="2322" w:type="dxa"/>
+            <w:tcW w:w="2321" w:type="dxa"/>
             <w:tcBorders>
               <w:top w:val="single" w:sz="2" w:space="0" w:color="000001"/>
               <w:left w:val="single" w:sz="2" w:space="0" w:color="000001"/>
@@ -27056,7 +27077,7 @@
         </w:tc>
         <w:tc>
           <w:tcPr>
-            <w:tcW w:w="2478" w:type="dxa"/>
+            <w:tcW w:w="2479" w:type="dxa"/>
             <w:tcBorders>
               <w:top w:val="single" w:sz="2" w:space="0" w:color="000001"/>
               <w:left w:val="single" w:sz="2" w:space="0" w:color="000001"/>
@@ -27109,7 +27130,7 @@
         </w:trPr>
         <w:tc>
           <w:tcPr>
-            <w:tcW w:w="2382" w:type="dxa"/>
+            <w:tcW w:w="2381" w:type="dxa"/>
             <w:tcBorders>
               <w:top w:val="nil"/>
               <w:left w:val="single" w:sz="2" w:space="0" w:color="000001"/>
@@ -27216,7 +27237,7 @@
         </w:trPr>
         <w:tc>
           <w:tcPr>
-            <w:tcW w:w="2382" w:type="dxa"/>
+            <w:tcW w:w="2381" w:type="dxa"/>
             <w:tcBorders>
               <w:top w:val="nil"/>
               <w:left w:val="single" w:sz="2" w:space="0" w:color="000001"/>
@@ -27323,7 +27344,7 @@
         </w:trPr>
         <w:tc>
           <w:tcPr>
-            <w:tcW w:w="2382" w:type="dxa"/>
+            <w:tcW w:w="2381" w:type="dxa"/>
             <w:tcBorders>
               <w:top w:val="nil"/>
               <w:left w:val="single" w:sz="2" w:space="0" w:color="000001"/>
@@ -27629,7 +27650,7 @@
     <w:tbl>
       <w:tblPr>
         <w:jc w:val="left"/>
-        <w:tblInd w:w="-51" w:type="dxa"/>
+        <w:tblInd w:w="-53" w:type="dxa"/>
         <w:tblBorders>
           <w:top w:val="single" w:sz="2" w:space="0" w:color="000001"/>
           <w:left w:val="single" w:sz="2" w:space="0" w:color="000001"/>
@@ -27646,10 +27667,10 @@
         </w:tblCellMar>
       </w:tblPr>
       <w:tblGrid>
-        <w:gridCol w:w="2382"/>
+        <w:gridCol w:w="2381"/>
         <w:gridCol w:w="2418"/>
-        <w:gridCol w:w="2322"/>
-        <w:gridCol w:w="2478"/>
+        <w:gridCol w:w="2321"/>
+        <w:gridCol w:w="2479"/>
       </w:tblGrid>
       <w:tr>
         <w:trPr>
@@ -27658,7 +27679,7 @@
         </w:trPr>
         <w:tc>
           <w:tcPr>
-            <w:tcW w:w="2382" w:type="dxa"/>
+            <w:tcW w:w="2381" w:type="dxa"/>
             <w:tcBorders>
               <w:top w:val="single" w:sz="2" w:space="0" w:color="000001"/>
               <w:left w:val="single" w:sz="2" w:space="0" w:color="000001"/>
@@ -27752,7 +27773,7 @@
         </w:tc>
         <w:tc>
           <w:tcPr>
-            <w:tcW w:w="2322" w:type="dxa"/>
+            <w:tcW w:w="2321" w:type="dxa"/>
             <w:tcBorders>
               <w:top w:val="single" w:sz="2" w:space="0" w:color="000001"/>
               <w:left w:val="single" w:sz="2" w:space="0" w:color="000001"/>
@@ -27800,7 +27821,7 @@
         </w:tc>
         <w:tc>
           <w:tcPr>
-            <w:tcW w:w="2478" w:type="dxa"/>
+            <w:tcW w:w="2479" w:type="dxa"/>
             <w:tcBorders>
               <w:top w:val="single" w:sz="2" w:space="0" w:color="000001"/>
               <w:left w:val="single" w:sz="2" w:space="0" w:color="000001"/>
@@ -27853,7 +27874,7 @@
         </w:trPr>
         <w:tc>
           <w:tcPr>
-            <w:tcW w:w="2382" w:type="dxa"/>
+            <w:tcW w:w="2381" w:type="dxa"/>
             <w:tcBorders>
               <w:top w:val="nil"/>
               <w:left w:val="single" w:sz="2" w:space="0" w:color="000001"/>
@@ -27960,7 +27981,7 @@
         </w:trPr>
         <w:tc>
           <w:tcPr>
-            <w:tcW w:w="2382" w:type="dxa"/>
+            <w:tcW w:w="2381" w:type="dxa"/>
             <w:tcBorders>
               <w:top w:val="nil"/>
               <w:left w:val="single" w:sz="2" w:space="0" w:color="000001"/>
@@ -28067,7 +28088,7 @@
         </w:trPr>
         <w:tc>
           <w:tcPr>
-            <w:tcW w:w="2382" w:type="dxa"/>
+            <w:tcW w:w="2381" w:type="dxa"/>
             <w:tcBorders>
               <w:top w:val="nil"/>
               <w:left w:val="single" w:sz="2" w:space="0" w:color="000001"/>
@@ -28407,7 +28428,7 @@
     <w:tbl>
       <w:tblPr>
         <w:jc w:val="left"/>
-        <w:tblInd w:w="-51" w:type="dxa"/>
+        <w:tblInd w:w="-53" w:type="dxa"/>
         <w:tblBorders>
           <w:top w:val="single" w:sz="2" w:space="0" w:color="000001"/>
           <w:left w:val="single" w:sz="2" w:space="0" w:color="000001"/>
@@ -28424,10 +28445,10 @@
         </w:tblCellMar>
       </w:tblPr>
       <w:tblGrid>
-        <w:gridCol w:w="2382"/>
+        <w:gridCol w:w="2381"/>
         <w:gridCol w:w="2418"/>
-        <w:gridCol w:w="2322"/>
-        <w:gridCol w:w="2478"/>
+        <w:gridCol w:w="2321"/>
+        <w:gridCol w:w="2479"/>
       </w:tblGrid>
       <w:tr>
         <w:trPr>
@@ -28436,7 +28457,7 @@
         </w:trPr>
         <w:tc>
           <w:tcPr>
-            <w:tcW w:w="2382" w:type="dxa"/>
+            <w:tcW w:w="2381" w:type="dxa"/>
             <w:tcBorders>
               <w:top w:val="single" w:sz="2" w:space="0" w:color="000001"/>
               <w:left w:val="single" w:sz="2" w:space="0" w:color="000001"/>
@@ -28530,7 +28551,7 @@
         </w:tc>
         <w:tc>
           <w:tcPr>
-            <w:tcW w:w="2322" w:type="dxa"/>
+            <w:tcW w:w="2321" w:type="dxa"/>
             <w:tcBorders>
               <w:top w:val="single" w:sz="2" w:space="0" w:color="000001"/>
               <w:left w:val="single" w:sz="2" w:space="0" w:color="000001"/>
@@ -28578,7 +28599,7 @@
         </w:tc>
         <w:tc>
           <w:tcPr>
-            <w:tcW w:w="2478" w:type="dxa"/>
+            <w:tcW w:w="2479" w:type="dxa"/>
             <w:tcBorders>
               <w:top w:val="single" w:sz="2" w:space="0" w:color="000001"/>
               <w:left w:val="single" w:sz="2" w:space="0" w:color="000001"/>
@@ -28631,7 +28652,7 @@
         </w:trPr>
         <w:tc>
           <w:tcPr>
-            <w:tcW w:w="2382" w:type="dxa"/>
+            <w:tcW w:w="2381" w:type="dxa"/>
             <w:tcBorders>
               <w:top w:val="nil"/>
               <w:left w:val="single" w:sz="2" w:space="0" w:color="000001"/>
@@ -28738,7 +28759,7 @@
         </w:trPr>
         <w:tc>
           <w:tcPr>
-            <w:tcW w:w="2382" w:type="dxa"/>
+            <w:tcW w:w="2381" w:type="dxa"/>
             <w:tcBorders>
               <w:top w:val="nil"/>
               <w:left w:val="single" w:sz="2" w:space="0" w:color="000001"/>
@@ -29067,7 +29088,7 @@
     <w:tbl>
       <w:tblPr>
         <w:jc w:val="left"/>
-        <w:tblInd w:w="-51" w:type="dxa"/>
+        <w:tblInd w:w="-53" w:type="dxa"/>
         <w:tblBorders>
           <w:top w:val="single" w:sz="2" w:space="0" w:color="000001"/>
           <w:left w:val="single" w:sz="2" w:space="0" w:color="000001"/>
@@ -29086,8 +29107,8 @@
       <w:tblGrid>
         <w:gridCol w:w="2382"/>
         <w:gridCol w:w="2416"/>
-        <w:gridCol w:w="2323"/>
-        <w:gridCol w:w="2476"/>
+        <w:gridCol w:w="2322"/>
+        <w:gridCol w:w="2477"/>
       </w:tblGrid>
       <w:tr>
         <w:trPr>
@@ -29190,7 +29211,7 @@
         </w:tc>
         <w:tc>
           <w:tcPr>
-            <w:tcW w:w="2323" w:type="dxa"/>
+            <w:tcW w:w="2322" w:type="dxa"/>
             <w:tcBorders>
               <w:top w:val="single" w:sz="2" w:space="0" w:color="000001"/>
               <w:left w:val="single" w:sz="2" w:space="0" w:color="000001"/>
@@ -29238,7 +29259,7 @@
         </w:tc>
         <w:tc>
           <w:tcPr>
-            <w:tcW w:w="2476" w:type="dxa"/>
+            <w:tcW w:w="2477" w:type="dxa"/>
             <w:tcBorders>
               <w:top w:val="single" w:sz="2" w:space="0" w:color="000001"/>
               <w:left w:val="single" w:sz="2" w:space="0" w:color="000001"/>
@@ -29509,9 +29530,9 @@
         </w:numPr>
         <w:rPr/>
       </w:pPr>
-      <w:bookmarkStart w:id="44" w:name="__RefHeading__36_8673723612"/>
+      <w:bookmarkStart w:id="44" w:name="__RefHeading__1541_17086993602"/>
       <w:bookmarkStart w:id="45" w:name="__RefHeading__18_9671135322"/>
-      <w:bookmarkStart w:id="46" w:name="__RefHeading__1541_17086993602"/>
+      <w:bookmarkStart w:id="46" w:name="__RefHeading__36_8673723612"/>
       <w:bookmarkEnd w:id="44"/>
       <w:bookmarkEnd w:id="45"/>
       <w:bookmarkEnd w:id="46"/>
@@ -29755,7 +29776,7 @@
     <w:tbl>
       <w:tblPr>
         <w:jc w:val="left"/>
-        <w:tblInd w:w="-51" w:type="dxa"/>
+        <w:tblInd w:w="-53" w:type="dxa"/>
         <w:tblBorders>
           <w:top w:val="single" w:sz="2" w:space="0" w:color="000001"/>
           <w:left w:val="single" w:sz="2" w:space="0" w:color="000001"/>
@@ -29774,8 +29795,8 @@
       <w:tblGrid>
         <w:gridCol w:w="2382"/>
         <w:gridCol w:w="2416"/>
-        <w:gridCol w:w="2323"/>
-        <w:gridCol w:w="2476"/>
+        <w:gridCol w:w="2322"/>
+        <w:gridCol w:w="2477"/>
       </w:tblGrid>
       <w:tr>
         <w:trPr>
@@ -29878,7 +29899,7 @@
         </w:tc>
         <w:tc>
           <w:tcPr>
-            <w:tcW w:w="2323" w:type="dxa"/>
+            <w:tcW w:w="2322" w:type="dxa"/>
             <w:tcBorders>
               <w:top w:val="single" w:sz="2" w:space="0" w:color="000001"/>
               <w:left w:val="single" w:sz="2" w:space="0" w:color="000001"/>
@@ -29926,7 +29947,7 @@
         </w:tc>
         <w:tc>
           <w:tcPr>
-            <w:tcW w:w="2476" w:type="dxa"/>
+            <w:tcW w:w="2477" w:type="dxa"/>
             <w:tcBorders>
               <w:top w:val="single" w:sz="2" w:space="0" w:color="000001"/>
               <w:left w:val="single" w:sz="2" w:space="0" w:color="000001"/>
@@ -30815,10 +30836,10 @@
         </w:tblCellMar>
       </w:tblPr>
       <w:tblGrid>
-        <w:gridCol w:w="2264"/>
-        <w:gridCol w:w="2302"/>
+        <w:gridCol w:w="2263"/>
+        <w:gridCol w:w="2301"/>
         <w:gridCol w:w="2206"/>
-        <w:gridCol w:w="2361"/>
+        <w:gridCol w:w="2362"/>
       </w:tblGrid>
       <w:tr>
         <w:trPr>
@@ -30827,7 +30848,7 @@
         </w:trPr>
         <w:tc>
           <w:tcPr>
-            <w:tcW w:w="2264" w:type="dxa"/>
+            <w:tcW w:w="2263" w:type="dxa"/>
             <w:tcBorders>
               <w:top w:val="single" w:sz="2" w:space="0" w:color="000001"/>
               <w:left w:val="single" w:sz="2" w:space="0" w:color="000001"/>
@@ -30873,7 +30894,7 @@
         </w:tc>
         <w:tc>
           <w:tcPr>
-            <w:tcW w:w="2302" w:type="dxa"/>
+            <w:tcW w:w="2301" w:type="dxa"/>
             <w:tcBorders>
               <w:top w:val="single" w:sz="2" w:space="0" w:color="000001"/>
               <w:left w:val="single" w:sz="2" w:space="0" w:color="000001"/>
@@ -30969,7 +30990,7 @@
         </w:tc>
         <w:tc>
           <w:tcPr>
-            <w:tcW w:w="2361" w:type="dxa"/>
+            <w:tcW w:w="2362" w:type="dxa"/>
             <w:tcBorders>
               <w:top w:val="single" w:sz="2" w:space="0" w:color="000001"/>
               <w:left w:val="single" w:sz="2" w:space="0" w:color="000001"/>
@@ -31022,7 +31043,7 @@
         </w:trPr>
         <w:tc>
           <w:tcPr>
-            <w:tcW w:w="2264" w:type="dxa"/>
+            <w:tcW w:w="2263" w:type="dxa"/>
             <w:tcBorders>
               <w:top w:val="nil"/>
               <w:left w:val="single" w:sz="2" w:space="0" w:color="000001"/>
@@ -31129,7 +31150,7 @@
         </w:trPr>
         <w:tc>
           <w:tcPr>
-            <w:tcW w:w="2264" w:type="dxa"/>
+            <w:tcW w:w="2263" w:type="dxa"/>
             <w:tcBorders>
               <w:top w:val="nil"/>
               <w:left w:val="single" w:sz="2" w:space="0" w:color="000001"/>
@@ -31236,7 +31257,7 @@
         </w:trPr>
         <w:tc>
           <w:tcPr>
-            <w:tcW w:w="2264" w:type="dxa"/>
+            <w:tcW w:w="2263" w:type="dxa"/>
             <w:tcBorders>
               <w:top w:val="nil"/>
               <w:left w:val="single" w:sz="2" w:space="0" w:color="000001"/>
@@ -31343,7 +31364,7 @@
         </w:trPr>
         <w:tc>
           <w:tcPr>
-            <w:tcW w:w="2264" w:type="dxa"/>
+            <w:tcW w:w="2263" w:type="dxa"/>
             <w:tcBorders>
               <w:top w:val="nil"/>
               <w:left w:val="single" w:sz="2" w:space="0" w:color="000001"/>
@@ -31934,10 +31955,10 @@
         </w:tblCellMar>
       </w:tblPr>
       <w:tblGrid>
-        <w:gridCol w:w="2264"/>
-        <w:gridCol w:w="2302"/>
+        <w:gridCol w:w="2263"/>
+        <w:gridCol w:w="2301"/>
         <w:gridCol w:w="2206"/>
-        <w:gridCol w:w="2361"/>
+        <w:gridCol w:w="2362"/>
       </w:tblGrid>
       <w:tr>
         <w:trPr>
@@ -31946,7 +31967,7 @@
         </w:trPr>
         <w:tc>
           <w:tcPr>
-            <w:tcW w:w="2264" w:type="dxa"/>
+            <w:tcW w:w="2263" w:type="dxa"/>
             <w:tcBorders>
               <w:top w:val="single" w:sz="2" w:space="0" w:color="000001"/>
               <w:left w:val="single" w:sz="2" w:space="0" w:color="000001"/>
@@ -31992,7 +32013,7 @@
         </w:tc>
         <w:tc>
           <w:tcPr>
-            <w:tcW w:w="2302" w:type="dxa"/>
+            <w:tcW w:w="2301" w:type="dxa"/>
             <w:tcBorders>
               <w:top w:val="single" w:sz="2" w:space="0" w:color="000001"/>
               <w:left w:val="single" w:sz="2" w:space="0" w:color="000001"/>
@@ -32088,7 +32109,7 @@
         </w:tc>
         <w:tc>
           <w:tcPr>
-            <w:tcW w:w="2361" w:type="dxa"/>
+            <w:tcW w:w="2362" w:type="dxa"/>
             <w:tcBorders>
               <w:top w:val="single" w:sz="2" w:space="0" w:color="000001"/>
               <w:left w:val="single" w:sz="2" w:space="0" w:color="000001"/>
@@ -32141,7 +32162,7 @@
         </w:trPr>
         <w:tc>
           <w:tcPr>
-            <w:tcW w:w="2264" w:type="dxa"/>
+            <w:tcW w:w="2263" w:type="dxa"/>
             <w:tcBorders>
               <w:top w:val="nil"/>
               <w:left w:val="single" w:sz="2" w:space="0" w:color="000001"/>
@@ -32248,7 +32269,7 @@
         </w:trPr>
         <w:tc>
           <w:tcPr>
-            <w:tcW w:w="2264" w:type="dxa"/>
+            <w:tcW w:w="2263" w:type="dxa"/>
             <w:tcBorders>
               <w:top w:val="nil"/>
               <w:left w:val="single" w:sz="2" w:space="0" w:color="000001"/>
@@ -32355,7 +32376,7 @@
         </w:trPr>
         <w:tc>
           <w:tcPr>
-            <w:tcW w:w="2264" w:type="dxa"/>
+            <w:tcW w:w="2263" w:type="dxa"/>
             <w:tcBorders>
               <w:top w:val="nil"/>
               <w:left w:val="single" w:sz="2" w:space="0" w:color="000001"/>
@@ -32462,7 +32483,7 @@
         </w:trPr>
         <w:tc>
           <w:tcPr>
-            <w:tcW w:w="2264" w:type="dxa"/>
+            <w:tcW w:w="2263" w:type="dxa"/>
             <w:tcBorders>
               <w:top w:val="nil"/>
               <w:left w:val="single" w:sz="2" w:space="0" w:color="000001"/>
@@ -33053,10 +33074,10 @@
         </w:tblCellMar>
       </w:tblPr>
       <w:tblGrid>
-        <w:gridCol w:w="2264"/>
-        <w:gridCol w:w="2302"/>
+        <w:gridCol w:w="2263"/>
+        <w:gridCol w:w="2301"/>
         <w:gridCol w:w="2206"/>
-        <w:gridCol w:w="2361"/>
+        <w:gridCol w:w="2362"/>
       </w:tblGrid>
       <w:tr>
         <w:trPr>
@@ -33065,7 +33086,7 @@
         </w:trPr>
         <w:tc>
           <w:tcPr>
-            <w:tcW w:w="2264" w:type="dxa"/>
+            <w:tcW w:w="2263" w:type="dxa"/>
             <w:tcBorders>
               <w:top w:val="single" w:sz="2" w:space="0" w:color="000001"/>
               <w:left w:val="single" w:sz="2" w:space="0" w:color="000001"/>
@@ -33111,7 +33132,7 @@
         </w:tc>
         <w:tc>
           <w:tcPr>
-            <w:tcW w:w="2302" w:type="dxa"/>
+            <w:tcW w:w="2301" w:type="dxa"/>
             <w:tcBorders>
               <w:top w:val="single" w:sz="2" w:space="0" w:color="000001"/>
               <w:left w:val="single" w:sz="2" w:space="0" w:color="000001"/>
@@ -33207,7 +33228,7 @@
         </w:tc>
         <w:tc>
           <w:tcPr>
-            <w:tcW w:w="2361" w:type="dxa"/>
+            <w:tcW w:w="2362" w:type="dxa"/>
             <w:tcBorders>
               <w:top w:val="single" w:sz="2" w:space="0" w:color="000001"/>
               <w:left w:val="single" w:sz="2" w:space="0" w:color="000001"/>
@@ -33260,7 +33281,7 @@
         </w:trPr>
         <w:tc>
           <w:tcPr>
-            <w:tcW w:w="2264" w:type="dxa"/>
+            <w:tcW w:w="2263" w:type="dxa"/>
             <w:tcBorders>
               <w:top w:val="nil"/>
               <w:left w:val="single" w:sz="2" w:space="0" w:color="000001"/>
@@ -33367,7 +33388,7 @@
         </w:trPr>
         <w:tc>
           <w:tcPr>
-            <w:tcW w:w="2264" w:type="dxa"/>
+            <w:tcW w:w="2263" w:type="dxa"/>
             <w:tcBorders>
               <w:top w:val="nil"/>
               <w:left w:val="single" w:sz="2" w:space="0" w:color="000001"/>
@@ -33474,7 +33495,7 @@
         </w:trPr>
         <w:tc>
           <w:tcPr>
-            <w:tcW w:w="2264" w:type="dxa"/>
+            <w:tcW w:w="2263" w:type="dxa"/>
             <w:tcBorders>
               <w:top w:val="nil"/>
               <w:left w:val="single" w:sz="2" w:space="0" w:color="000001"/>
@@ -33581,7 +33602,7 @@
         </w:trPr>
         <w:tc>
           <w:tcPr>
-            <w:tcW w:w="2264" w:type="dxa"/>
+            <w:tcW w:w="2263" w:type="dxa"/>
             <w:tcBorders>
               <w:top w:val="nil"/>
               <w:left w:val="single" w:sz="2" w:space="0" w:color="000001"/>
@@ -34172,9 +34193,9 @@
         </w:tblCellMar>
       </w:tblPr>
       <w:tblGrid>
-        <w:gridCol w:w="2263"/>
-        <w:gridCol w:w="2305"/>
-        <w:gridCol w:w="2209"/>
+        <w:gridCol w:w="2262"/>
+        <w:gridCol w:w="2306"/>
+        <w:gridCol w:w="2208"/>
         <w:gridCol w:w="2359"/>
       </w:tblGrid>
       <w:tr>
@@ -34184,7 +34205,7 @@
         </w:trPr>
         <w:tc>
           <w:tcPr>
-            <w:tcW w:w="2263" w:type="dxa"/>
+            <w:tcW w:w="2262" w:type="dxa"/>
             <w:tcBorders>
               <w:top w:val="single" w:sz="2" w:space="0" w:color="000001"/>
               <w:left w:val="single" w:sz="2" w:space="0" w:color="000001"/>
@@ -34230,7 +34251,7 @@
         </w:tc>
         <w:tc>
           <w:tcPr>
-            <w:tcW w:w="2305" w:type="dxa"/>
+            <w:tcW w:w="2306" w:type="dxa"/>
             <w:tcBorders>
               <w:top w:val="single" w:sz="2" w:space="0" w:color="000001"/>
               <w:left w:val="single" w:sz="2" w:space="0" w:color="000001"/>
@@ -34278,7 +34299,7 @@
         </w:tc>
         <w:tc>
           <w:tcPr>
-            <w:tcW w:w="2209" w:type="dxa"/>
+            <w:tcW w:w="2208" w:type="dxa"/>
             <w:tcBorders>
               <w:top w:val="single" w:sz="2" w:space="0" w:color="000001"/>
               <w:left w:val="single" w:sz="2" w:space="0" w:color="000001"/>
@@ -34379,7 +34400,7 @@
         </w:trPr>
         <w:tc>
           <w:tcPr>
-            <w:tcW w:w="2263" w:type="dxa"/>
+            <w:tcW w:w="2262" w:type="dxa"/>
             <w:tcBorders>
               <w:top w:val="nil"/>
               <w:left w:val="single" w:sz="2" w:space="0" w:color="000001"/>
@@ -34486,7 +34507,7 @@
         </w:trPr>
         <w:tc>
           <w:tcPr>
-            <w:tcW w:w="2263" w:type="dxa"/>
+            <w:tcW w:w="2262" w:type="dxa"/>
             <w:tcBorders>
               <w:top w:val="nil"/>
               <w:left w:val="single" w:sz="2" w:space="0" w:color="000001"/>
@@ -34593,7 +34614,7 @@
         </w:trPr>
         <w:tc>
           <w:tcPr>
-            <w:tcW w:w="2263" w:type="dxa"/>
+            <w:tcW w:w="2262" w:type="dxa"/>
             <w:tcBorders>
               <w:top w:val="nil"/>
               <w:left w:val="single" w:sz="2" w:space="0" w:color="000001"/>
@@ -34700,7 +34721,7 @@
         </w:trPr>
         <w:tc>
           <w:tcPr>
-            <w:tcW w:w="2263" w:type="dxa"/>
+            <w:tcW w:w="2262" w:type="dxa"/>
             <w:tcBorders>
               <w:top w:val="nil"/>
               <w:left w:val="single" w:sz="2" w:space="0" w:color="000001"/>
@@ -35291,10 +35312,10 @@
         </w:tblCellMar>
       </w:tblPr>
       <w:tblGrid>
-        <w:gridCol w:w="2284"/>
+        <w:gridCol w:w="2283"/>
         <w:gridCol w:w="2286"/>
-        <w:gridCol w:w="2209"/>
-        <w:gridCol w:w="2356"/>
+        <w:gridCol w:w="2208"/>
+        <w:gridCol w:w="2357"/>
       </w:tblGrid>
       <w:tr>
         <w:trPr>
@@ -35303,7 +35324,7 @@
         </w:trPr>
         <w:tc>
           <w:tcPr>
-            <w:tcW w:w="2284" w:type="dxa"/>
+            <w:tcW w:w="2283" w:type="dxa"/>
             <w:tcBorders>
               <w:top w:val="single" w:sz="2" w:space="0" w:color="000001"/>
               <w:left w:val="single" w:sz="2" w:space="0" w:color="000001"/>
@@ -35397,7 +35418,7 @@
         </w:tc>
         <w:tc>
           <w:tcPr>
-            <w:tcW w:w="2209" w:type="dxa"/>
+            <w:tcW w:w="2208" w:type="dxa"/>
             <w:tcBorders>
               <w:top w:val="single" w:sz="2" w:space="0" w:color="000001"/>
               <w:left w:val="single" w:sz="2" w:space="0" w:color="000001"/>
@@ -35445,7 +35466,7 @@
         </w:tc>
         <w:tc>
           <w:tcPr>
-            <w:tcW w:w="2356" w:type="dxa"/>
+            <w:tcW w:w="2357" w:type="dxa"/>
             <w:tcBorders>
               <w:top w:val="single" w:sz="2" w:space="0" w:color="000001"/>
               <w:left w:val="single" w:sz="2" w:space="0" w:color="000001"/>
@@ -35498,7 +35519,7 @@
         </w:trPr>
         <w:tc>
           <w:tcPr>
-            <w:tcW w:w="2284" w:type="dxa"/>
+            <w:tcW w:w="2283" w:type="dxa"/>
             <w:tcBorders>
               <w:top w:val="nil"/>
               <w:left w:val="single" w:sz="2" w:space="0" w:color="000001"/>
@@ -35605,7 +35626,7 @@
         </w:trPr>
         <w:tc>
           <w:tcPr>
-            <w:tcW w:w="2284" w:type="dxa"/>
+            <w:tcW w:w="2283" w:type="dxa"/>
             <w:tcBorders>
               <w:top w:val="nil"/>
               <w:left w:val="single" w:sz="2" w:space="0" w:color="000001"/>
@@ -35712,7 +35733,7 @@
         </w:trPr>
         <w:tc>
           <w:tcPr>
-            <w:tcW w:w="2284" w:type="dxa"/>
+            <w:tcW w:w="2283" w:type="dxa"/>
             <w:tcBorders>
               <w:top w:val="nil"/>
               <w:left w:val="single" w:sz="2" w:space="0" w:color="000001"/>
@@ -35819,7 +35840,7 @@
         </w:trPr>
         <w:tc>
           <w:tcPr>
-            <w:tcW w:w="2284" w:type="dxa"/>
+            <w:tcW w:w="2283" w:type="dxa"/>
             <w:tcBorders>
               <w:top w:val="nil"/>
               <w:left w:val="single" w:sz="2" w:space="0" w:color="000001"/>
@@ -35929,9 +35950,9 @@
         </w:numPr>
         <w:rPr/>
       </w:pPr>
-      <w:bookmarkStart w:id="54" w:name="__RefHeading__36_86737236111"/>
+      <w:bookmarkStart w:id="54" w:name="__RefHeading__1541_170869936011"/>
       <w:bookmarkStart w:id="55" w:name="__RefHeading__18_96711353211"/>
-      <w:bookmarkStart w:id="56" w:name="__RefHeading__1541_170869936011"/>
+      <w:bookmarkStart w:id="56" w:name="__RefHeading__36_86737236111"/>
       <w:bookmarkEnd w:id="54"/>
       <w:bookmarkEnd w:id="55"/>
       <w:bookmarkEnd w:id="56"/>
@@ -36175,7 +36196,7 @@
     <w:tbl>
       <w:tblPr>
         <w:jc w:val="left"/>
-        <w:tblInd w:w="-51" w:type="dxa"/>
+        <w:tblInd w:w="-53" w:type="dxa"/>
         <w:tblBorders>
           <w:top w:val="single" w:sz="2" w:space="0" w:color="000001"/>
           <w:left w:val="single" w:sz="2" w:space="0" w:color="000001"/>
@@ -36194,8 +36215,8 @@
       <w:tblGrid>
         <w:gridCol w:w="2382"/>
         <w:gridCol w:w="2416"/>
-        <w:gridCol w:w="2323"/>
-        <w:gridCol w:w="2476"/>
+        <w:gridCol w:w="2322"/>
+        <w:gridCol w:w="2477"/>
       </w:tblGrid>
       <w:tr>
         <w:trPr>
@@ -36298,7 +36319,7 @@
         </w:tc>
         <w:tc>
           <w:tcPr>
-            <w:tcW w:w="2323" w:type="dxa"/>
+            <w:tcW w:w="2322" w:type="dxa"/>
             <w:tcBorders>
               <w:top w:val="single" w:sz="2" w:space="0" w:color="000001"/>
               <w:left w:val="single" w:sz="2" w:space="0" w:color="000001"/>
@@ -36346,7 +36367,7 @@
         </w:tc>
         <w:tc>
           <w:tcPr>
-            <w:tcW w:w="2476" w:type="dxa"/>
+            <w:tcW w:w="2477" w:type="dxa"/>
             <w:tcBorders>
               <w:top w:val="single" w:sz="2" w:space="0" w:color="000001"/>
               <w:left w:val="single" w:sz="2" w:space="0" w:color="000001"/>
@@ -36740,9 +36761,9 @@
         </w:numPr>
         <w:rPr/>
       </w:pPr>
-      <w:bookmarkStart w:id="59" w:name="__RefHeading__34_867372361"/>
+      <w:bookmarkStart w:id="59" w:name="__RefHeading__1539_1708699360"/>
       <w:bookmarkStart w:id="60" w:name="__RefHeading__16_967113532"/>
-      <w:bookmarkStart w:id="61" w:name="__RefHeading__1539_1708699360"/>
+      <w:bookmarkStart w:id="61" w:name="__RefHeading__34_867372361"/>
       <w:bookmarkEnd w:id="59"/>
       <w:bookmarkEnd w:id="60"/>
       <w:bookmarkEnd w:id="61"/>
@@ -37014,7 +37035,7 @@
     <w:tbl>
       <w:tblPr>
         <w:jc w:val="left"/>
-        <w:tblInd w:w="-51" w:type="dxa"/>
+        <w:tblInd w:w="-53" w:type="dxa"/>
         <w:tblBorders>
           <w:top w:val="single" w:sz="2" w:space="0" w:color="000001"/>
           <w:left w:val="single" w:sz="2" w:space="0" w:color="000001"/>
@@ -37701,7 +37722,7 @@
     <w:tbl>
       <w:tblPr>
         <w:jc w:val="left"/>
-        <w:tblInd w:w="-51" w:type="dxa"/>
+        <w:tblInd w:w="-53" w:type="dxa"/>
         <w:tblBorders>
           <w:top w:val="single" w:sz="2" w:space="0" w:color="000001"/>
           <w:left w:val="single" w:sz="2" w:space="0" w:color="000001"/>
@@ -37720,8 +37741,8 @@
       <w:tblGrid>
         <w:gridCol w:w="2382"/>
         <w:gridCol w:w="2416"/>
-        <w:gridCol w:w="2323"/>
-        <w:gridCol w:w="2476"/>
+        <w:gridCol w:w="2322"/>
+        <w:gridCol w:w="2477"/>
       </w:tblGrid>
       <w:tr>
         <w:trPr>
@@ -37824,7 +37845,7 @@
         </w:tc>
         <w:tc>
           <w:tcPr>
-            <w:tcW w:w="2323" w:type="dxa"/>
+            <w:tcW w:w="2322" w:type="dxa"/>
             <w:tcBorders>
               <w:top w:val="single" w:sz="2" w:space="0" w:color="000001"/>
               <w:left w:val="single" w:sz="2" w:space="0" w:color="000001"/>
@@ -37872,7 +37893,7 @@
         </w:tc>
         <w:tc>
           <w:tcPr>
-            <w:tcW w:w="2476" w:type="dxa"/>
+            <w:tcW w:w="2477" w:type="dxa"/>
             <w:tcBorders>
               <w:top w:val="single" w:sz="2" w:space="0" w:color="000001"/>
               <w:left w:val="single" w:sz="2" w:space="0" w:color="000001"/>
@@ -38186,7 +38207,7 @@
     <w:tbl>
       <w:tblPr>
         <w:jc w:val="left"/>
-        <w:tblInd w:w="-51" w:type="dxa"/>
+        <w:tblInd w:w="-53" w:type="dxa"/>
         <w:tblBorders>
           <w:top w:val="single" w:sz="2" w:space="0" w:color="000001"/>
           <w:left w:val="single" w:sz="2" w:space="0" w:color="000001"/>
@@ -38205,8 +38226,8 @@
       <w:tblGrid>
         <w:gridCol w:w="2382"/>
         <w:gridCol w:w="2416"/>
-        <w:gridCol w:w="2323"/>
-        <w:gridCol w:w="2476"/>
+        <w:gridCol w:w="2322"/>
+        <w:gridCol w:w="2477"/>
       </w:tblGrid>
       <w:tr>
         <w:trPr>
@@ -38309,7 +38330,7 @@
         </w:tc>
         <w:tc>
           <w:tcPr>
-            <w:tcW w:w="2323" w:type="dxa"/>
+            <w:tcW w:w="2322" w:type="dxa"/>
             <w:tcBorders>
               <w:top w:val="single" w:sz="2" w:space="0" w:color="000001"/>
               <w:left w:val="single" w:sz="2" w:space="0" w:color="000001"/>
@@ -38357,7 +38378,7 @@
         </w:tc>
         <w:tc>
           <w:tcPr>
-            <w:tcW w:w="2476" w:type="dxa"/>
+            <w:tcW w:w="2477" w:type="dxa"/>
             <w:tcBorders>
               <w:top w:val="single" w:sz="2" w:space="0" w:color="000001"/>
               <w:left w:val="single" w:sz="2" w:space="0" w:color="000001"/>
@@ -38500,9 +38521,9 @@
         </w:numPr>
         <w:rPr/>
       </w:pPr>
-      <w:bookmarkStart w:id="65" w:name="__RefHeading__38_867372361"/>
+      <w:bookmarkStart w:id="65" w:name="__RefHeading__1543_1708699360"/>
       <w:bookmarkStart w:id="66" w:name="__RefHeading__20_967113532"/>
-      <w:bookmarkStart w:id="67" w:name="__RefHeading__1543_1708699360"/>
+      <w:bookmarkStart w:id="67" w:name="__RefHeading__38_867372361"/>
       <w:bookmarkEnd w:id="65"/>
       <w:bookmarkEnd w:id="66"/>
       <w:bookmarkEnd w:id="67"/>
@@ -38814,7 +38835,7 @@
     <w:tbl>
       <w:tblPr>
         <w:jc w:val="left"/>
-        <w:tblInd w:w="-51" w:type="dxa"/>
+        <w:tblInd w:w="-53" w:type="dxa"/>
         <w:tblBorders>
           <w:top w:val="single" w:sz="2" w:space="0" w:color="000001"/>
           <w:left w:val="single" w:sz="2" w:space="0" w:color="000001"/>
@@ -38832,8 +38853,8 @@
       </w:tblPr>
       <w:tblGrid>
         <w:gridCol w:w="2161"/>
-        <w:gridCol w:w="3404"/>
-        <w:gridCol w:w="4048"/>
+        <w:gridCol w:w="3403"/>
+        <w:gridCol w:w="4049"/>
       </w:tblGrid>
       <w:tr>
         <w:trPr>
@@ -38888,7 +38909,7 @@
         </w:tc>
         <w:tc>
           <w:tcPr>
-            <w:tcW w:w="3404" w:type="dxa"/>
+            <w:tcW w:w="3403" w:type="dxa"/>
             <w:tcBorders>
               <w:top w:val="single" w:sz="2" w:space="0" w:color="000001"/>
               <w:left w:val="single" w:sz="2" w:space="0" w:color="000001"/>
@@ -38937,7 +38958,7 @@
         </w:tc>
         <w:tc>
           <w:tcPr>
-            <w:tcW w:w="4048" w:type="dxa"/>
+            <w:tcW w:w="4049" w:type="dxa"/>
             <w:tcBorders>
               <w:top w:val="single" w:sz="2" w:space="0" w:color="000001"/>
               <w:left w:val="single" w:sz="2" w:space="0" w:color="000001"/>
@@ -39407,7 +39428,7 @@
     <w:tbl>
       <w:tblPr>
         <w:jc w:val="left"/>
-        <w:tblInd w:w="-51" w:type="dxa"/>
+        <w:tblInd w:w="-53" w:type="dxa"/>
         <w:tblBorders>
           <w:top w:val="single" w:sz="2" w:space="0" w:color="000001"/>
           <w:left w:val="single" w:sz="2" w:space="0" w:color="000001"/>
@@ -39424,7 +39445,7 @@
         </w:tblCellMar>
       </w:tblPr>
       <w:tblGrid>
-        <w:gridCol w:w="2381"/>
+        <w:gridCol w:w="2380"/>
         <w:gridCol w:w="7215"/>
       </w:tblGrid>
       <w:tr>
@@ -39434,7 +39455,7 @@
         </w:trPr>
         <w:tc>
           <w:tcPr>
-            <w:tcW w:w="2381" w:type="dxa"/>
+            <w:tcW w:w="2380" w:type="dxa"/>
             <w:tcBorders>
               <w:top w:val="single" w:sz="2" w:space="0" w:color="000001"/>
               <w:left w:val="single" w:sz="2" w:space="0" w:color="000001"/>
@@ -39513,7 +39534,7 @@
         </w:trPr>
         <w:tc>
           <w:tcPr>
-            <w:tcW w:w="2381" w:type="dxa"/>
+            <w:tcW w:w="2380" w:type="dxa"/>
             <w:tcBorders>
               <w:top w:val="nil"/>
               <w:left w:val="single" w:sz="2" w:space="0" w:color="000001"/>
@@ -39620,7 +39641,7 @@
         </w:trPr>
         <w:tc>
           <w:tcPr>
-            <w:tcW w:w="2381" w:type="dxa"/>
+            <w:tcW w:w="2380" w:type="dxa"/>
             <w:tcBorders>
               <w:top w:val="nil"/>
               <w:left w:val="single" w:sz="2" w:space="0" w:color="000001"/>
@@ -39904,7 +39925,7 @@
     <w:tbl>
       <w:tblPr>
         <w:jc w:val="left"/>
-        <w:tblInd w:w="-51" w:type="dxa"/>
+        <w:tblInd w:w="-53" w:type="dxa"/>
         <w:tblBorders>
           <w:top w:val="single" w:sz="2" w:space="0" w:color="000001"/>
           <w:left w:val="single" w:sz="2" w:space="0" w:color="000001"/>
@@ -39921,7 +39942,7 @@
         </w:tblCellMar>
       </w:tblPr>
       <w:tblGrid>
-        <w:gridCol w:w="2381"/>
+        <w:gridCol w:w="2380"/>
         <w:gridCol w:w="7215"/>
       </w:tblGrid>
       <w:tr>
@@ -39931,7 +39952,7 @@
         </w:trPr>
         <w:tc>
           <w:tcPr>
-            <w:tcW w:w="2381" w:type="dxa"/>
+            <w:tcW w:w="2380" w:type="dxa"/>
             <w:tcBorders>
               <w:top w:val="single" w:sz="2" w:space="0" w:color="000001"/>
               <w:left w:val="single" w:sz="2" w:space="0" w:color="000001"/>
@@ -40009,7 +40030,7 @@
         </w:trPr>
         <w:tc>
           <w:tcPr>
-            <w:tcW w:w="2381" w:type="dxa"/>
+            <w:tcW w:w="2380" w:type="dxa"/>
             <w:tcBorders>
               <w:top w:val="nil"/>
               <w:left w:val="single" w:sz="2" w:space="0" w:color="000001"/>
@@ -40115,7 +40136,7 @@
         </w:trPr>
         <w:tc>
           <w:tcPr>
-            <w:tcW w:w="2381" w:type="dxa"/>
+            <w:tcW w:w="2380" w:type="dxa"/>
             <w:tcBorders>
               <w:top w:val="nil"/>
               <w:left w:val="single" w:sz="2" w:space="0" w:color="000001"/>
@@ -40225,9 +40246,9 @@
         </w:numPr>
         <w:rPr/>
       </w:pPr>
-      <w:bookmarkStart w:id="71" w:name="__RefHeading__44_8673723611"/>
+      <w:bookmarkStart w:id="71" w:name="__RefHeading__1549_17086993601"/>
       <w:bookmarkStart w:id="72" w:name="__RefHeading__26_9671135321"/>
-      <w:bookmarkStart w:id="73" w:name="__RefHeading__1549_17086993601"/>
+      <w:bookmarkStart w:id="73" w:name="__RefHeading__44_8673723611"/>
       <w:bookmarkEnd w:id="71"/>
       <w:bookmarkEnd w:id="72"/>
       <w:bookmarkEnd w:id="73"/>
@@ -40366,8 +40387,8 @@
         </w:numPr>
         <w:rPr/>
       </w:pPr>
-      <w:bookmarkStart w:id="75" w:name="__DdeLink__3146_583187412"/>
-      <w:bookmarkStart w:id="76" w:name="__RefHeading__672_1099091503"/>
+      <w:bookmarkStart w:id="75" w:name="__RefHeading__672_1099091503"/>
+      <w:bookmarkStart w:id="76" w:name="__DdeLink__3146_583187412"/>
       <w:bookmarkEnd w:id="75"/>
       <w:bookmarkEnd w:id="76"/>
       <w:r>
@@ -40682,7 +40703,7 @@
     <w:tbl>
       <w:tblPr>
         <w:jc w:val="left"/>
-        <w:tblInd w:w="-51" w:type="dxa"/>
+        <w:tblInd w:w="-53" w:type="dxa"/>
         <w:tblBorders>
           <w:top w:val="single" w:sz="2" w:space="0" w:color="000001"/>
           <w:left w:val="single" w:sz="2" w:space="0" w:color="000001"/>
@@ -40701,8 +40722,8 @@
       <w:tblGrid>
         <w:gridCol w:w="2382"/>
         <w:gridCol w:w="2416"/>
-        <w:gridCol w:w="2323"/>
-        <w:gridCol w:w="2476"/>
+        <w:gridCol w:w="2322"/>
+        <w:gridCol w:w="2477"/>
       </w:tblGrid>
       <w:tr>
         <w:trPr>
@@ -40805,7 +40826,7 @@
         </w:tc>
         <w:tc>
           <w:tcPr>
-            <w:tcW w:w="2323" w:type="dxa"/>
+            <w:tcW w:w="2322" w:type="dxa"/>
             <w:tcBorders>
               <w:top w:val="single" w:sz="2" w:space="0" w:color="000001"/>
               <w:left w:val="single" w:sz="2" w:space="0" w:color="000001"/>
@@ -40853,7 +40874,7 @@
         </w:tc>
         <w:tc>
           <w:tcPr>
-            <w:tcW w:w="2476" w:type="dxa"/>
+            <w:tcW w:w="2477" w:type="dxa"/>
             <w:tcBorders>
               <w:top w:val="single" w:sz="2" w:space="0" w:color="000001"/>
               <w:left w:val="single" w:sz="2" w:space="0" w:color="000001"/>
@@ -41124,9 +41145,9 @@
         </w:numPr>
         <w:rPr/>
       </w:pPr>
-      <w:bookmarkStart w:id="77" w:name="__RefHeading__36_867372361111"/>
+      <w:bookmarkStart w:id="77" w:name="__RefHeading__1541_1708699360111"/>
       <w:bookmarkStart w:id="78" w:name="__RefHeading__18_967113532111"/>
-      <w:bookmarkStart w:id="79" w:name="__RefHeading__1541_1708699360111"/>
+      <w:bookmarkStart w:id="79" w:name="__RefHeading__36_867372361111"/>
       <w:bookmarkEnd w:id="77"/>
       <w:bookmarkEnd w:id="78"/>
       <w:bookmarkEnd w:id="79"/>
@@ -41344,7 +41365,7 @@
     <w:tbl>
       <w:tblPr>
         <w:jc w:val="left"/>
-        <w:tblInd w:w="-51" w:type="dxa"/>
+        <w:tblInd w:w="-53" w:type="dxa"/>
         <w:tblBorders>
           <w:top w:val="single" w:sz="2" w:space="0" w:color="000001"/>
           <w:left w:val="single" w:sz="2" w:space="0" w:color="000001"/>
@@ -41363,8 +41384,8 @@
       <w:tblGrid>
         <w:gridCol w:w="2382"/>
         <w:gridCol w:w="2416"/>
-        <w:gridCol w:w="2323"/>
-        <w:gridCol w:w="2476"/>
+        <w:gridCol w:w="2322"/>
+        <w:gridCol w:w="2477"/>
       </w:tblGrid>
       <w:tr>
         <w:trPr>
@@ -41467,7 +41488,7 @@
         </w:tc>
         <w:tc>
           <w:tcPr>
-            <w:tcW w:w="2323" w:type="dxa"/>
+            <w:tcW w:w="2322" w:type="dxa"/>
             <w:tcBorders>
               <w:top w:val="single" w:sz="2" w:space="0" w:color="000001"/>
               <w:left w:val="single" w:sz="2" w:space="0" w:color="000001"/>
@@ -41515,7 +41536,7 @@
         </w:tc>
         <w:tc>
           <w:tcPr>
-            <w:tcW w:w="2476" w:type="dxa"/>
+            <w:tcW w:w="2477" w:type="dxa"/>
             <w:tcBorders>
               <w:top w:val="single" w:sz="2" w:space="0" w:color="000001"/>
               <w:left w:val="single" w:sz="2" w:space="0" w:color="000001"/>
@@ -41679,9 +41700,9 @@
         </w:numPr>
         <w:rPr/>
       </w:pPr>
-      <w:bookmarkStart w:id="80" w:name="__RefHeading__44_867372361"/>
+      <w:bookmarkStart w:id="80" w:name="__RefHeading__1549_1708699360"/>
       <w:bookmarkStart w:id="81" w:name="__RefHeading__26_967113532"/>
-      <w:bookmarkStart w:id="82" w:name="__RefHeading__1549_1708699360"/>
+      <w:bookmarkStart w:id="82" w:name="__RefHeading__44_867372361"/>
       <w:bookmarkEnd w:id="80"/>
       <w:bookmarkEnd w:id="81"/>
       <w:bookmarkEnd w:id="82"/>
@@ -42014,7 +42035,7 @@
     <w:tbl>
       <w:tblPr>
         <w:jc w:val="left"/>
-        <w:tblInd w:w="-51" w:type="dxa"/>
+        <w:tblInd w:w="-53" w:type="dxa"/>
         <w:tblBorders>
           <w:top w:val="single" w:sz="2" w:space="0" w:color="000001"/>
           <w:left w:val="single" w:sz="2" w:space="0" w:color="000001"/>
@@ -42031,7 +42052,7 @@
         </w:tblCellMar>
       </w:tblPr>
       <w:tblGrid>
-        <w:gridCol w:w="2381"/>
+        <w:gridCol w:w="2380"/>
         <w:gridCol w:w="7215"/>
       </w:tblGrid>
       <w:tr>
@@ -42041,7 +42062,7 @@
         </w:trPr>
         <w:tc>
           <w:tcPr>
-            <w:tcW w:w="2381" w:type="dxa"/>
+            <w:tcW w:w="2380" w:type="dxa"/>
             <w:tcBorders>
               <w:top w:val="single" w:sz="2" w:space="0" w:color="000001"/>
               <w:left w:val="single" w:sz="2" w:space="0" w:color="000001"/>
@@ -42119,7 +42140,7 @@
         </w:trPr>
         <w:tc>
           <w:tcPr>
-            <w:tcW w:w="2381" w:type="dxa"/>
+            <w:tcW w:w="2380" w:type="dxa"/>
             <w:tcBorders>
               <w:top w:val="nil"/>
               <w:left w:val="single" w:sz="2" w:space="0" w:color="000001"/>
@@ -42381,7 +42402,7 @@
     <w:tbl>
       <w:tblPr>
         <w:jc w:val="left"/>
-        <w:tblInd w:w="-51" w:type="dxa"/>
+        <w:tblInd w:w="-53" w:type="dxa"/>
         <w:tblBorders>
           <w:top w:val="single" w:sz="2" w:space="0" w:color="000001"/>
           <w:left w:val="single" w:sz="2" w:space="0" w:color="000001"/>
@@ -42398,7 +42419,7 @@
         </w:tblCellMar>
       </w:tblPr>
       <w:tblGrid>
-        <w:gridCol w:w="2381"/>
+        <w:gridCol w:w="2380"/>
         <w:gridCol w:w="7215"/>
       </w:tblGrid>
       <w:tr>
@@ -42408,7 +42429,7 @@
         </w:trPr>
         <w:tc>
           <w:tcPr>
-            <w:tcW w:w="2381" w:type="dxa"/>
+            <w:tcW w:w="2380" w:type="dxa"/>
             <w:tcBorders>
               <w:top w:val="single" w:sz="2" w:space="0" w:color="000001"/>
               <w:left w:val="single" w:sz="2" w:space="0" w:color="000001"/>
@@ -42486,7 +42507,7 @@
         </w:trPr>
         <w:tc>
           <w:tcPr>
-            <w:tcW w:w="2381" w:type="dxa"/>
+            <w:tcW w:w="2380" w:type="dxa"/>
             <w:tcBorders>
               <w:top w:val="nil"/>
               <w:left w:val="single" w:sz="2" w:space="0" w:color="000001"/>
@@ -42706,7 +42727,7 @@
     <w:tbl>
       <w:tblPr>
         <w:jc w:val="left"/>
-        <w:tblInd w:w="-51" w:type="dxa"/>
+        <w:tblInd w:w="-53" w:type="dxa"/>
         <w:tblBorders>
           <w:top w:val="single" w:sz="2" w:space="0" w:color="000001"/>
           <w:left w:val="single" w:sz="2" w:space="0" w:color="000001"/>
@@ -42723,7 +42744,7 @@
         </w:tblCellMar>
       </w:tblPr>
       <w:tblGrid>
-        <w:gridCol w:w="2381"/>
+        <w:gridCol w:w="2380"/>
         <w:gridCol w:w="7215"/>
       </w:tblGrid>
       <w:tr>
@@ -42733,7 +42754,7 @@
         </w:trPr>
         <w:tc>
           <w:tcPr>
-            <w:tcW w:w="2381" w:type="dxa"/>
+            <w:tcW w:w="2380" w:type="dxa"/>
             <w:tcBorders>
               <w:top w:val="single" w:sz="2" w:space="0" w:color="000001"/>
               <w:left w:val="single" w:sz="2" w:space="0" w:color="000001"/>
@@ -42811,7 +42832,7 @@
         </w:trPr>
         <w:tc>
           <w:tcPr>
-            <w:tcW w:w="2381" w:type="dxa"/>
+            <w:tcW w:w="2380" w:type="dxa"/>
             <w:tcBorders>
               <w:top w:val="nil"/>
               <w:left w:val="single" w:sz="2" w:space="0" w:color="000001"/>
@@ -43064,7 +43085,7 @@
     <w:tbl>
       <w:tblPr>
         <w:jc w:val="left"/>
-        <w:tblInd w:w="-51" w:type="dxa"/>
+        <w:tblInd w:w="-53" w:type="dxa"/>
         <w:tblBorders>
           <w:top w:val="single" w:sz="2" w:space="0" w:color="000001"/>
           <w:left w:val="single" w:sz="2" w:space="0" w:color="000001"/>
@@ -43081,7 +43102,7 @@
         </w:tblCellMar>
       </w:tblPr>
       <w:tblGrid>
-        <w:gridCol w:w="2381"/>
+        <w:gridCol w:w="2380"/>
         <w:gridCol w:w="7215"/>
       </w:tblGrid>
       <w:tr>
@@ -43091,7 +43112,7 @@
         </w:trPr>
         <w:tc>
           <w:tcPr>
-            <w:tcW w:w="2381" w:type="dxa"/>
+            <w:tcW w:w="2380" w:type="dxa"/>
             <w:tcBorders>
               <w:top w:val="single" w:sz="2" w:space="0" w:color="000001"/>
               <w:left w:val="single" w:sz="2" w:space="0" w:color="000001"/>
@@ -43170,7 +43191,7 @@
         </w:trPr>
         <w:tc>
           <w:tcPr>
-            <w:tcW w:w="2381" w:type="dxa"/>
+            <w:tcW w:w="2380" w:type="dxa"/>
             <w:tcBorders>
               <w:top w:val="nil"/>
               <w:left w:val="single" w:sz="2" w:space="0" w:color="000001"/>
@@ -43419,7 +43440,7 @@
     <w:tbl>
       <w:tblPr>
         <w:jc w:val="left"/>
-        <w:tblInd w:w="-51" w:type="dxa"/>
+        <w:tblInd w:w="-53" w:type="dxa"/>
         <w:tblBorders>
           <w:top w:val="single" w:sz="2" w:space="0" w:color="000001"/>
           <w:left w:val="single" w:sz="2" w:space="0" w:color="000001"/>
@@ -43436,7 +43457,7 @@
         </w:tblCellMar>
       </w:tblPr>
       <w:tblGrid>
-        <w:gridCol w:w="2381"/>
+        <w:gridCol w:w="2380"/>
         <w:gridCol w:w="7215"/>
       </w:tblGrid>
       <w:tr>
@@ -43446,7 +43467,7 @@
         </w:trPr>
         <w:tc>
           <w:tcPr>
-            <w:tcW w:w="2381" w:type="dxa"/>
+            <w:tcW w:w="2380" w:type="dxa"/>
             <w:tcBorders>
               <w:top w:val="single" w:sz="2" w:space="0" w:color="000001"/>
               <w:left w:val="single" w:sz="2" w:space="0" w:color="000001"/>
@@ -43524,7 +43545,7 @@
         </w:trPr>
         <w:tc>
           <w:tcPr>
-            <w:tcW w:w="2381" w:type="dxa"/>
+            <w:tcW w:w="2380" w:type="dxa"/>
             <w:tcBorders>
               <w:top w:val="nil"/>
               <w:left w:val="single" w:sz="2" w:space="0" w:color="000001"/>
@@ -43751,7 +43772,7 @@
     <w:tbl>
       <w:tblPr>
         <w:jc w:val="left"/>
-        <w:tblInd w:w="-51" w:type="dxa"/>
+        <w:tblInd w:w="-53" w:type="dxa"/>
         <w:tblBorders>
           <w:top w:val="single" w:sz="2" w:space="0" w:color="000001"/>
           <w:left w:val="single" w:sz="2" w:space="0" w:color="000001"/>
@@ -43768,7 +43789,7 @@
         </w:tblCellMar>
       </w:tblPr>
       <w:tblGrid>
-        <w:gridCol w:w="2381"/>
+        <w:gridCol w:w="2380"/>
         <w:gridCol w:w="7215"/>
       </w:tblGrid>
       <w:tr>
@@ -43778,7 +43799,7 @@
         </w:trPr>
         <w:tc>
           <w:tcPr>
-            <w:tcW w:w="2381" w:type="dxa"/>
+            <w:tcW w:w="2380" w:type="dxa"/>
             <w:tcBorders>
               <w:top w:val="single" w:sz="2" w:space="0" w:color="000001"/>
               <w:left w:val="single" w:sz="2" w:space="0" w:color="000001"/>
@@ -43856,7 +43877,7 @@
         </w:trPr>
         <w:tc>
           <w:tcPr>
-            <w:tcW w:w="2381" w:type="dxa"/>
+            <w:tcW w:w="2380" w:type="dxa"/>
             <w:tcBorders>
               <w:top w:val="nil"/>
               <w:left w:val="single" w:sz="2" w:space="0" w:color="000001"/>
@@ -44111,7 +44132,7 @@
     <w:tbl>
       <w:tblPr>
         <w:jc w:val="left"/>
-        <w:tblInd w:w="-51" w:type="dxa"/>
+        <w:tblInd w:w="-53" w:type="dxa"/>
         <w:tblBorders>
           <w:top w:val="single" w:sz="2" w:space="0" w:color="000001"/>
           <w:left w:val="single" w:sz="2" w:space="0" w:color="000001"/>
@@ -44128,7 +44149,7 @@
         </w:tblCellMar>
       </w:tblPr>
       <w:tblGrid>
-        <w:gridCol w:w="2381"/>
+        <w:gridCol w:w="2380"/>
         <w:gridCol w:w="7215"/>
       </w:tblGrid>
       <w:tr>
@@ -44138,7 +44159,7 @@
         </w:trPr>
         <w:tc>
           <w:tcPr>
-            <w:tcW w:w="2381" w:type="dxa"/>
+            <w:tcW w:w="2380" w:type="dxa"/>
             <w:tcBorders>
               <w:top w:val="single" w:sz="2" w:space="0" w:color="000001"/>
               <w:left w:val="single" w:sz="2" w:space="0" w:color="000001"/>
@@ -44216,7 +44237,7 @@
         </w:trPr>
         <w:tc>
           <w:tcPr>
-            <w:tcW w:w="2381" w:type="dxa"/>
+            <w:tcW w:w="2380" w:type="dxa"/>
             <w:tcBorders>
               <w:top w:val="nil"/>
               <w:left w:val="single" w:sz="2" w:space="0" w:color="000001"/>
@@ -44455,7 +44476,7 @@
     <w:tbl>
       <w:tblPr>
         <w:jc w:val="left"/>
-        <w:tblInd w:w="-51" w:type="dxa"/>
+        <w:tblInd w:w="-53" w:type="dxa"/>
         <w:tblBorders>
           <w:top w:val="single" w:sz="2" w:space="0" w:color="000001"/>
           <w:left w:val="single" w:sz="2" w:space="0" w:color="000001"/>
@@ -44472,7 +44493,7 @@
         </w:tblCellMar>
       </w:tblPr>
       <w:tblGrid>
-        <w:gridCol w:w="2381"/>
+        <w:gridCol w:w="2380"/>
         <w:gridCol w:w="7215"/>
       </w:tblGrid>
       <w:tr>
@@ -44482,7 +44503,7 @@
         </w:trPr>
         <w:tc>
           <w:tcPr>
-            <w:tcW w:w="2381" w:type="dxa"/>
+            <w:tcW w:w="2380" w:type="dxa"/>
             <w:tcBorders>
               <w:top w:val="single" w:sz="2" w:space="0" w:color="000001"/>
               <w:left w:val="single" w:sz="2" w:space="0" w:color="000001"/>
@@ -44560,7 +44581,7 @@
         </w:trPr>
         <w:tc>
           <w:tcPr>
-            <w:tcW w:w="2381" w:type="dxa"/>
+            <w:tcW w:w="2380" w:type="dxa"/>
             <w:tcBorders>
               <w:top w:val="nil"/>
               <w:left w:val="single" w:sz="2" w:space="0" w:color="000001"/>
@@ -44669,9 +44690,9 @@
         </w:numPr>
         <w:rPr/>
       </w:pPr>
-      <w:bookmarkStart w:id="93" w:name="__RefHeading__52_867372361"/>
+      <w:bookmarkStart w:id="93" w:name="__RefHeading__1557_1708699360"/>
       <w:bookmarkStart w:id="94" w:name="__RefHeading__34_967113532"/>
-      <w:bookmarkStart w:id="95" w:name="__RefHeading__1557_1708699360"/>
+      <w:bookmarkStart w:id="95" w:name="__RefHeading__52_867372361"/>
       <w:bookmarkEnd w:id="93"/>
       <w:bookmarkEnd w:id="94"/>
       <w:bookmarkEnd w:id="95"/>
@@ -44709,7 +44730,7 @@
     <w:tbl>
       <w:tblPr>
         <w:jc w:val="left"/>
-        <w:tblInd w:w="-51" w:type="dxa"/>
+        <w:tblInd w:w="-53" w:type="dxa"/>
         <w:tblBorders>
           <w:top w:val="single" w:sz="2" w:space="0" w:color="000001"/>
           <w:left w:val="single" w:sz="2" w:space="0" w:color="000001"/>
@@ -44726,7 +44747,7 @@
         </w:tblCellMar>
       </w:tblPr>
       <w:tblGrid>
-        <w:gridCol w:w="1963"/>
+        <w:gridCol w:w="1962"/>
         <w:gridCol w:w="7659"/>
       </w:tblGrid>
       <w:tr>
@@ -44736,7 +44757,7 @@
         </w:trPr>
         <w:tc>
           <w:tcPr>
-            <w:tcW w:w="1963" w:type="dxa"/>
+            <w:tcW w:w="1962" w:type="dxa"/>
             <w:tcBorders>
               <w:top w:val="single" w:sz="2" w:space="0" w:color="000001"/>
               <w:left w:val="single" w:sz="2" w:space="0" w:color="000001"/>
@@ -44824,7 +44845,7 @@
         </w:trPr>
         <w:tc>
           <w:tcPr>
-            <w:tcW w:w="1963" w:type="dxa"/>
+            <w:tcW w:w="1962" w:type="dxa"/>
             <w:tcBorders>
               <w:top w:val="nil"/>
               <w:left w:val="single" w:sz="2" w:space="0" w:color="000001"/>
@@ -44894,7 +44915,7 @@
         </w:trPr>
         <w:tc>
           <w:tcPr>
-            <w:tcW w:w="1963" w:type="dxa"/>
+            <w:tcW w:w="1962" w:type="dxa"/>
             <w:tcBorders>
               <w:top w:val="nil"/>
               <w:left w:val="single" w:sz="2" w:space="0" w:color="000001"/>
@@ -44964,7 +44985,7 @@
         </w:trPr>
         <w:tc>
           <w:tcPr>
-            <w:tcW w:w="1963" w:type="dxa"/>
+            <w:tcW w:w="1962" w:type="dxa"/>
             <w:tcBorders>
               <w:top w:val="nil"/>
               <w:left w:val="single" w:sz="2" w:space="0" w:color="000001"/>
@@ -45026,7 +45047,7 @@
         </w:trPr>
         <w:tc>
           <w:tcPr>
-            <w:tcW w:w="1963" w:type="dxa"/>
+            <w:tcW w:w="1962" w:type="dxa"/>
             <w:tcBorders>
               <w:top w:val="nil"/>
               <w:left w:val="single" w:sz="2" w:space="0" w:color="000001"/>
@@ -45088,7 +45109,7 @@
         </w:trPr>
         <w:tc>
           <w:tcPr>
-            <w:tcW w:w="1963" w:type="dxa"/>
+            <w:tcW w:w="1962" w:type="dxa"/>
             <w:tcBorders>
               <w:top w:val="nil"/>
               <w:left w:val="single" w:sz="2" w:space="0" w:color="000001"/>
@@ -45158,7 +45179,7 @@
         </w:trPr>
         <w:tc>
           <w:tcPr>
-            <w:tcW w:w="1963" w:type="dxa"/>
+            <w:tcW w:w="1962" w:type="dxa"/>
             <w:tcBorders>
               <w:top w:val="nil"/>
               <w:left w:val="single" w:sz="2" w:space="0" w:color="000001"/>
@@ -45220,7 +45241,7 @@
         </w:trPr>
         <w:tc>
           <w:tcPr>
-            <w:tcW w:w="1963" w:type="dxa"/>
+            <w:tcW w:w="1962" w:type="dxa"/>
             <w:tcBorders>
               <w:top w:val="nil"/>
               <w:left w:val="single" w:sz="2" w:space="0" w:color="000001"/>
@@ -45282,7 +45303,7 @@
         </w:trPr>
         <w:tc>
           <w:tcPr>
-            <w:tcW w:w="1963" w:type="dxa"/>
+            <w:tcW w:w="1962" w:type="dxa"/>
             <w:tcBorders>
               <w:top w:val="nil"/>
               <w:left w:val="single" w:sz="2" w:space="0" w:color="000001"/>
@@ -45352,7 +45373,7 @@
         </w:trPr>
         <w:tc>
           <w:tcPr>
-            <w:tcW w:w="1963" w:type="dxa"/>
+            <w:tcW w:w="1962" w:type="dxa"/>
             <w:tcBorders>
               <w:top w:val="nil"/>
               <w:left w:val="single" w:sz="2" w:space="0" w:color="000001"/>
@@ -45414,7 +45435,7 @@
         </w:trPr>
         <w:tc>
           <w:tcPr>
-            <w:tcW w:w="1963" w:type="dxa"/>
+            <w:tcW w:w="1962" w:type="dxa"/>
             <w:tcBorders>
               <w:top w:val="nil"/>
               <w:left w:val="single" w:sz="2" w:space="0" w:color="000001"/>
@@ -45476,7 +45497,7 @@
         </w:trPr>
         <w:tc>
           <w:tcPr>
-            <w:tcW w:w="1963" w:type="dxa"/>
+            <w:tcW w:w="1962" w:type="dxa"/>
             <w:tcBorders>
               <w:top w:val="nil"/>
               <w:left w:val="single" w:sz="2" w:space="0" w:color="000001"/>
@@ -45538,7 +45559,7 @@
         </w:trPr>
         <w:tc>
           <w:tcPr>
-            <w:tcW w:w="1963" w:type="dxa"/>
+            <w:tcW w:w="1962" w:type="dxa"/>
             <w:tcBorders>
               <w:top w:val="nil"/>
               <w:left w:val="single" w:sz="2" w:space="0" w:color="000001"/>
@@ -45600,7 +45621,7 @@
         </w:trPr>
         <w:tc>
           <w:tcPr>
-            <w:tcW w:w="1963" w:type="dxa"/>
+            <w:tcW w:w="1962" w:type="dxa"/>
             <w:tcBorders>
               <w:top w:val="nil"/>
               <w:left w:val="single" w:sz="2" w:space="0" w:color="000001"/>
@@ -45662,7 +45683,7 @@
         </w:trPr>
         <w:tc>
           <w:tcPr>
-            <w:tcW w:w="1963" w:type="dxa"/>
+            <w:tcW w:w="1962" w:type="dxa"/>
             <w:tcBorders>
               <w:top w:val="nil"/>
               <w:left w:val="single" w:sz="2" w:space="0" w:color="000001"/>
@@ -45732,7 +45753,7 @@
         </w:trPr>
         <w:tc>
           <w:tcPr>
-            <w:tcW w:w="1963" w:type="dxa"/>
+            <w:tcW w:w="1962" w:type="dxa"/>
             <w:tcBorders>
               <w:top w:val="nil"/>
               <w:left w:val="single" w:sz="2" w:space="0" w:color="000001"/>
@@ -45802,7 +45823,7 @@
         </w:trPr>
         <w:tc>
           <w:tcPr>
-            <w:tcW w:w="1963" w:type="dxa"/>
+            <w:tcW w:w="1962" w:type="dxa"/>
             <w:tcBorders>
               <w:top w:val="nil"/>
               <w:left w:val="single" w:sz="2" w:space="0" w:color="000001"/>
@@ -45864,7 +45885,7 @@
         </w:trPr>
         <w:tc>
           <w:tcPr>
-            <w:tcW w:w="1963" w:type="dxa"/>
+            <w:tcW w:w="1962" w:type="dxa"/>
             <w:tcBorders>
               <w:top w:val="nil"/>
               <w:left w:val="single" w:sz="2" w:space="0" w:color="000001"/>
@@ -45926,7 +45947,7 @@
         </w:trPr>
         <w:tc>
           <w:tcPr>
-            <w:tcW w:w="1963" w:type="dxa"/>
+            <w:tcW w:w="1962" w:type="dxa"/>
             <w:tcBorders>
               <w:top w:val="nil"/>
               <w:left w:val="single" w:sz="2" w:space="0" w:color="000001"/>
@@ -45997,13 +46018,13 @@
         <w:fldChar w:fldCharType="begin"/>
       </w:r>
       <w:r>
-        <w:instrText> SEQ """"""""""""""""""""""""""""""""""""""""""""""""""Tabel"""""""""""""""""""""""""""""""""""""""""""""""""" \*Arabic </w:instrText>
+        <w:instrText> SEQ """""""""""""""""""""""""""""""""""""""""""""""""""Tabel""""""""""""""""""""""""""""""""""""""""""""""""""" \*Arabic </w:instrText>
       </w:r>
       <w:r>
         <w:fldChar w:fldCharType="separate"/>
       </w:r>
       <w:r>
-        <w:t>1</w:t>
+        <w:t>0</w:t>
       </w:r>
       <w:r>
         <w:fldChar w:fldCharType="end"/>
@@ -46069,7 +46090,7 @@
     <w:tbl>
       <w:tblPr>
         <w:jc w:val="left"/>
-        <w:tblInd w:w="-51" w:type="dxa"/>
+        <w:tblInd w:w="-53" w:type="dxa"/>
         <w:tblBorders>
           <w:top w:val="single" w:sz="2" w:space="0" w:color="000001"/>
           <w:left w:val="single" w:sz="2" w:space="0" w:color="000001"/>
@@ -46086,7 +46107,7 @@
         </w:tblCellMar>
       </w:tblPr>
       <w:tblGrid>
-        <w:gridCol w:w="2361"/>
+        <w:gridCol w:w="2360"/>
         <w:gridCol w:w="7260"/>
       </w:tblGrid>
       <w:tr>
@@ -46096,7 +46117,7 @@
         </w:trPr>
         <w:tc>
           <w:tcPr>
-            <w:tcW w:w="2361" w:type="dxa"/>
+            <w:tcW w:w="2360" w:type="dxa"/>
             <w:tcBorders>
               <w:top w:val="single" w:sz="2" w:space="0" w:color="000001"/>
               <w:left w:val="single" w:sz="2" w:space="0" w:color="000001"/>
@@ -46173,7 +46194,7 @@
         </w:trPr>
         <w:tc>
           <w:tcPr>
-            <w:tcW w:w="2361" w:type="dxa"/>
+            <w:tcW w:w="2360" w:type="dxa"/>
             <w:tcBorders>
               <w:top w:val="nil"/>
               <w:left w:val="single" w:sz="2" w:space="0" w:color="000001"/>
@@ -46245,7 +46266,7 @@
         </w:trPr>
         <w:tc>
           <w:tcPr>
-            <w:tcW w:w="2361" w:type="dxa"/>
+            <w:tcW w:w="2360" w:type="dxa"/>
             <w:tcBorders>
               <w:top w:val="nil"/>
               <w:left w:val="single" w:sz="2" w:space="0" w:color="000001"/>
@@ -46317,7 +46338,7 @@
         </w:trPr>
         <w:tc>
           <w:tcPr>
-            <w:tcW w:w="2361" w:type="dxa"/>
+            <w:tcW w:w="2360" w:type="dxa"/>
             <w:tcBorders>
               <w:top w:val="nil"/>
               <w:left w:val="single" w:sz="2" w:space="0" w:color="000001"/>
@@ -46389,7 +46410,7 @@
         </w:trPr>
         <w:tc>
           <w:tcPr>
-            <w:tcW w:w="2361" w:type="dxa"/>
+            <w:tcW w:w="2360" w:type="dxa"/>
             <w:tcBorders>
               <w:top w:val="nil"/>
               <w:left w:val="single" w:sz="2" w:space="0" w:color="000001"/>
@@ -46467,7 +46488,7 @@
         </w:trPr>
         <w:tc>
           <w:tcPr>
-            <w:tcW w:w="2361" w:type="dxa"/>
+            <w:tcW w:w="2360" w:type="dxa"/>
             <w:tcBorders>
               <w:top w:val="nil"/>
               <w:left w:val="single" w:sz="2" w:space="0" w:color="000001"/>
@@ -46545,7 +46566,7 @@
         </w:trPr>
         <w:tc>
           <w:tcPr>
-            <w:tcW w:w="2361" w:type="dxa"/>
+            <w:tcW w:w="2360" w:type="dxa"/>
             <w:tcBorders>
               <w:top w:val="nil"/>
               <w:left w:val="single" w:sz="2" w:space="0" w:color="000001"/>
@@ -46649,7 +46670,7 @@
     <w:tbl>
       <w:tblPr>
         <w:jc w:val="left"/>
-        <w:tblInd w:w="-51" w:type="dxa"/>
+        <w:tblInd w:w="-53" w:type="dxa"/>
         <w:tblBorders>
           <w:top w:val="single" w:sz="2" w:space="0" w:color="000001"/>
           <w:left w:val="single" w:sz="2" w:space="0" w:color="000001"/>
@@ -47285,7 +47306,7 @@
       </w:tblCellMar>
     </w:tblPr>
     <w:tblGrid>
-      <w:gridCol w:w="9055"/>
+      <w:gridCol w:w="9054"/>
       <w:gridCol w:w="556"/>
     </w:tblGrid>
     <w:tr>
@@ -47294,7 +47315,7 @@
       </w:trPr>
       <w:tc>
         <w:tcPr>
-          <w:tcW w:w="9055" w:type="dxa"/>
+          <w:tcW w:w="9054" w:type="dxa"/>
           <w:tcBorders>
             <w:top w:val="nil"/>
             <w:left w:val="nil"/>
@@ -47313,7 +47334,19 @@
           </w:pPr>
           <w:r>
             <w:rPr/>
-            <w:t>Handreiking visualisatieregels – IMKL 2015,  versie 1.0 RC3</w:t>
+            <w:t>Handreiking visualisatieregels – IMKL 2015,  versie 1.</w:t>
+          </w:r>
+          <w:r>
+            <w:rPr/>
+            <w:t>1</w:t>
+          </w:r>
+          <w:r>
+            <w:rPr/>
+            <w:t xml:space="preserve"> RC</w:t>
+          </w:r>
+          <w:r>
+            <w:rPr/>
+            <w:t>1</w:t>
           </w:r>
         </w:p>
       </w:tc>
@@ -47347,7 +47380,7 @@
             <w:fldChar w:fldCharType="separate"/>
           </w:r>
           <w:r>
-            <w:t>62</w:t>
+            <w:t>1</w:t>
           </w:r>
           <w:r>
             <w:fldChar w:fldCharType="end"/>
@@ -51299,6 +51332,18 @@
       <w:rFonts w:cs="OpenSymbol"/>
     </w:rPr>
   </w:style>
+  <w:style w:type="character" w:styleId="ListLabel114">
+    <w:name w:val="ListLabel 114"/>
+    <w:rPr>
+      <w:rFonts w:cs="Symbol"/>
+    </w:rPr>
+  </w:style>
+  <w:style w:type="character" w:styleId="ListLabel115">
+    <w:name w:val="ListLabel 115"/>
+    <w:rPr>
+      <w:rFonts w:cs="OpenSymbol"/>
+    </w:rPr>
+  </w:style>
   <w:style w:type="character" w:styleId="IndexLink">
     <w:name w:val="Index Link"/>
     <w:rPr/>

</xml_diff>